<commit_message>
Updated for some fixes
</commit_message>
<xml_diff>
--- a/zzISETCamExamplesStatus.docx
+++ b/zzISETCamExamplesStatus.docx
@@ -3171,70 +3171,86 @@
           <w:sz w:val="15"/>
           <w:szCs w:val="15"/>
         </w:rPr>
-        <w:t>wvfApply.m</w:t>
-      </w:r>
-      <w:proofErr w:type="spellEnd"/>
-    </w:p>
-    <w:p>
-      <w:pPr>
-        <w:rPr>
-          <w:sz w:val="15"/>
-          <w:szCs w:val="15"/>
-        </w:rPr>
-      </w:pPr>
-    </w:p>
-    <w:p>
-      <w:pPr>
-        <w:rPr>
-          <w:sz w:val="15"/>
-          <w:szCs w:val="15"/>
-        </w:rPr>
-      </w:pPr>
-      <w:r>
-        <w:rPr>
-          <w:sz w:val="15"/>
-          <w:szCs w:val="15"/>
-        </w:rPr>
-        <w:t>Need to fix so that the examples don't throw a scary warning.</w:t>
-      </w:r>
-    </w:p>
-    <w:p>
-      <w:pPr>
-        <w:rPr>
-          <w:sz w:val="15"/>
-          <w:szCs w:val="15"/>
-        </w:rPr>
-      </w:pPr>
-    </w:p>
-    <w:p>
-      <w:pPr>
-        <w:rPr>
-          <w:sz w:val="15"/>
-          <w:szCs w:val="15"/>
-        </w:rPr>
-      </w:pPr>
-      <w:r>
-        <w:rPr>
-          <w:sz w:val="15"/>
-          <w:szCs w:val="15"/>
-        </w:rPr>
-        <w:t xml:space="preserve">Warning: The </w:t>
-      </w:r>
-      <w:proofErr w:type="spellStart"/>
-      <w:r>
-        <w:rPr>
-          <w:sz w:val="15"/>
-          <w:szCs w:val="15"/>
-        </w:rPr>
-        <w:t>wvf</w:t>
-      </w:r>
-      <w:proofErr w:type="spellEnd"/>
-      <w:r>
-        <w:rPr>
-          <w:sz w:val="15"/>
-          <w:szCs w:val="15"/>
-        </w:rPr>
-        <w:t xml:space="preserve"> wavelengths should match the scene.  Recomputing </w:t>
+        <w:t>sensorCreate.m</w:t>
+      </w:r>
+      <w:proofErr w:type="spellEnd"/>
+    </w:p>
+    <w:p>
+      <w:pPr>
+        <w:rPr>
+          <w:sz w:val="15"/>
+          <w:szCs w:val="15"/>
+        </w:rPr>
+      </w:pPr>
+    </w:p>
+    <w:p>
+      <w:pPr>
+        <w:rPr>
+          <w:sz w:val="15"/>
+          <w:szCs w:val="15"/>
+        </w:rPr>
+      </w:pPr>
+      <w:proofErr w:type="spellStart"/>
+      <w:r>
+        <w:rPr>
+          <w:sz w:val="15"/>
+          <w:szCs w:val="15"/>
+        </w:rPr>
+        <w:t>ans</w:t>
+      </w:r>
+      <w:proofErr w:type="spellEnd"/>
+      <w:r>
+        <w:rPr>
+          <w:sz w:val="15"/>
+          <w:szCs w:val="15"/>
+        </w:rPr>
+        <w:t xml:space="preserve"> =</w:t>
+      </w:r>
+    </w:p>
+    <w:p>
+      <w:pPr>
+        <w:rPr>
+          <w:sz w:val="15"/>
+          <w:szCs w:val="15"/>
+        </w:rPr>
+      </w:pPr>
+    </w:p>
+    <w:p>
+      <w:pPr>
+        <w:rPr>
+          <w:sz w:val="15"/>
+          <w:szCs w:val="15"/>
+        </w:rPr>
+      </w:pPr>
+      <w:r>
+        <w:rPr>
+          <w:sz w:val="15"/>
+          <w:szCs w:val="15"/>
+        </w:rPr>
+        <w:t xml:space="preserve">     8     8</w:t>
+      </w:r>
+    </w:p>
+    <w:p>
+      <w:pPr>
+        <w:rPr>
+          <w:sz w:val="15"/>
+          <w:szCs w:val="15"/>
+        </w:rPr>
+      </w:pPr>
+    </w:p>
+    <w:p>
+      <w:pPr>
+        <w:rPr>
+          <w:sz w:val="15"/>
+          <w:szCs w:val="15"/>
+        </w:rPr>
+      </w:pPr>
+      <w:r>
+        <w:rPr>
+          <w:sz w:val="15"/>
+          <w:szCs w:val="15"/>
+        </w:rPr>
+        <w:t xml:space="preserve">Warning: Data values greater than 1. Scaling data to a maximum of 1. </w:t>
       </w:r>
     </w:p>
     <w:p>
@@ -3257,15 +3273,15 @@
           <w:sz w:val="15"/>
           <w:szCs w:val="15"/>
         </w:rPr>
-        <w:t>oiCompute</w:t>
-      </w:r>
-      <w:proofErr w:type="spellEnd"/>
-      <w:r>
-        <w:rPr>
-          <w:sz w:val="15"/>
-          <w:szCs w:val="15"/>
-        </w:rPr>
-        <w:t xml:space="preserve"> (line 150)</w:t>
+        <w:t>ieReadColorFilter</w:t>
+      </w:r>
+      <w:proofErr w:type="spellEnd"/>
+      <w:r>
+        <w:rPr>
+          <w:sz w:val="15"/>
+          <w:szCs w:val="15"/>
+        </w:rPr>
+        <w:t xml:space="preserve"> (line 49)</w:t>
       </w:r>
     </w:p>
     <w:p>
@@ -3288,6 +3304,115 @@
           <w:sz w:val="15"/>
           <w:szCs w:val="15"/>
         </w:rPr>
+        <w:t>sensorReadColorFilters</w:t>
+      </w:r>
+      <w:proofErr w:type="spellEnd"/>
+      <w:r>
+        <w:rPr>
+          <w:sz w:val="15"/>
+          <w:szCs w:val="15"/>
+        </w:rPr>
+        <w:t xml:space="preserve"> (line 43)</w:t>
+      </w:r>
+    </w:p>
+    <w:p>
+      <w:pPr>
+        <w:rPr>
+          <w:sz w:val="15"/>
+          <w:szCs w:val="15"/>
+        </w:rPr>
+      </w:pPr>
+      <w:r>
+        <w:rPr>
+          <w:sz w:val="15"/>
+          <w:szCs w:val="15"/>
+        </w:rPr>
+        <w:t xml:space="preserve">In </w:t>
+      </w:r>
+      <w:proofErr w:type="spellStart"/>
+      <w:r>
+        <w:rPr>
+          <w:sz w:val="15"/>
+          <w:szCs w:val="15"/>
+        </w:rPr>
+        <w:t>sensorCreate</w:t>
+      </w:r>
+      <w:proofErr w:type="spellEnd"/>
+      <w:r>
+        <w:rPr>
+          <w:sz w:val="15"/>
+          <w:szCs w:val="15"/>
+        </w:rPr>
+        <w:t>&gt;</w:t>
+      </w:r>
+      <w:proofErr w:type="spellStart"/>
+      <w:r>
+        <w:rPr>
+          <w:sz w:val="15"/>
+          <w:szCs w:val="15"/>
+        </w:rPr>
+        <w:t>sensorCustom</w:t>
+      </w:r>
+      <w:proofErr w:type="spellEnd"/>
+      <w:r>
+        <w:rPr>
+          <w:sz w:val="15"/>
+          <w:szCs w:val="15"/>
+        </w:rPr>
+        <w:t xml:space="preserve"> (line 486)</w:t>
+      </w:r>
+    </w:p>
+    <w:p>
+      <w:pPr>
+        <w:rPr>
+          <w:sz w:val="15"/>
+          <w:szCs w:val="15"/>
+        </w:rPr>
+      </w:pPr>
+      <w:r>
+        <w:rPr>
+          <w:sz w:val="15"/>
+          <w:szCs w:val="15"/>
+        </w:rPr>
+        <w:t xml:space="preserve">In </w:t>
+      </w:r>
+      <w:proofErr w:type="spellStart"/>
+      <w:r>
+        <w:rPr>
+          <w:sz w:val="15"/>
+          <w:szCs w:val="15"/>
+        </w:rPr>
+        <w:t>sensorCreate</w:t>
+      </w:r>
+      <w:proofErr w:type="spellEnd"/>
+      <w:r>
+        <w:rPr>
+          <w:sz w:val="15"/>
+          <w:szCs w:val="15"/>
+        </w:rPr>
+        <w:t xml:space="preserve"> (line 405)</w:t>
+      </w:r>
+    </w:p>
+    <w:p>
+      <w:pPr>
+        <w:rPr>
+          <w:sz w:val="15"/>
+          <w:szCs w:val="15"/>
+        </w:rPr>
+      </w:pPr>
+      <w:r>
+        <w:rPr>
+          <w:sz w:val="15"/>
+          <w:szCs w:val="15"/>
+        </w:rPr>
+        <w:t xml:space="preserve">In </w:t>
+      </w:r>
+      <w:proofErr w:type="spellStart"/>
+      <w:r>
+        <w:rPr>
+          <w:sz w:val="15"/>
+          <w:szCs w:val="15"/>
+        </w:rPr>
         <w:t>ExecuteExamplesInFunction</w:t>
       </w:r>
       <w:proofErr w:type="spellEnd"/>
@@ -3327,6 +3452,7 @@
           <w:sz w:val="15"/>
           <w:szCs w:val="15"/>
         </w:rPr>
+        <w:lastRenderedPageBreak/>
         <w:t xml:space="preserve">In </w:t>
       </w:r>
       <w:proofErr w:type="spellStart"/>
@@ -3428,37 +3554,6 @@
           <w:sz w:val="15"/>
           <w:szCs w:val="15"/>
         </w:rPr>
-        <w:t>ExecuteExamplesInDirectory</w:t>
-      </w:r>
-      <w:proofErr w:type="spellEnd"/>
-      <w:r>
-        <w:rPr>
-          <w:sz w:val="15"/>
-          <w:szCs w:val="15"/>
-        </w:rPr>
-        <w:t xml:space="preserve"> (line 99)</w:t>
-      </w:r>
-    </w:p>
-    <w:p>
-      <w:pPr>
-        <w:rPr>
-          <w:sz w:val="15"/>
-          <w:szCs w:val="15"/>
-        </w:rPr>
-      </w:pPr>
-      <w:r>
-        <w:rPr>
-          <w:sz w:val="15"/>
-          <w:szCs w:val="15"/>
-        </w:rPr>
-        <w:t xml:space="preserve">In </w:t>
-      </w:r>
-      <w:proofErr w:type="spellStart"/>
-      <w:r>
-        <w:rPr>
-          <w:sz w:val="15"/>
-          <w:szCs w:val="15"/>
-        </w:rPr>
         <w:t>ieExamples</w:t>
       </w:r>
       <w:proofErr w:type="spellEnd"/>
@@ -3467,1445 +3562,7 @@
           <w:sz w:val="15"/>
           <w:szCs w:val="15"/>
         </w:rPr>
-        <w:t xml:space="preserve"> (line 57)</w:t>
-      </w:r>
-    </w:p>
-    <w:p>
-      <w:pPr>
-        <w:rPr>
-          <w:sz w:val="15"/>
-          <w:szCs w:val="15"/>
-        </w:rPr>
-      </w:pPr>
-    </w:p>
-    <w:p>
-      <w:pPr>
-        <w:rPr>
-          <w:sz w:val="15"/>
-          <w:szCs w:val="15"/>
-        </w:rPr>
-      </w:pPr>
-    </w:p>
-    <w:p>
-      <w:pPr>
-        <w:rPr>
-          <w:sz w:val="15"/>
-          <w:szCs w:val="15"/>
-        </w:rPr>
-      </w:pPr>
-      <w:r>
-        <w:rPr>
-          <w:sz w:val="15"/>
-          <w:szCs w:val="15"/>
-        </w:rPr>
-        <w:t>*****</w:t>
-      </w:r>
-    </w:p>
-    <w:p>
-      <w:pPr>
-        <w:rPr>
-          <w:sz w:val="15"/>
-          <w:szCs w:val="15"/>
-        </w:rPr>
-      </w:pPr>
-      <w:r>
-        <w:rPr>
-          <w:sz w:val="15"/>
-          <w:szCs w:val="15"/>
-        </w:rPr>
-        <w:t xml:space="preserve">Checking function </w:t>
-      </w:r>
-      <w:proofErr w:type="spellStart"/>
-      <w:r>
-        <w:rPr>
-          <w:sz w:val="15"/>
-          <w:szCs w:val="15"/>
-        </w:rPr>
-        <w:t>sensorComputeMEV.m</w:t>
-      </w:r>
-      <w:proofErr w:type="spellEnd"/>
-    </w:p>
-    <w:p>
-      <w:pPr>
-        <w:rPr>
-          <w:sz w:val="15"/>
-          <w:szCs w:val="15"/>
-        </w:rPr>
-      </w:pPr>
-    </w:p>
-    <w:p>
-      <w:pPr>
-        <w:rPr>
-          <w:sz w:val="15"/>
-          <w:szCs w:val="15"/>
-        </w:rPr>
-      </w:pPr>
-      <w:r>
-        <w:rPr>
-          <w:sz w:val="15"/>
-          <w:szCs w:val="15"/>
-        </w:rPr>
-        <w:t xml:space="preserve">If using default oi deserves a warning, we should code the example </w:t>
-      </w:r>
-      <w:proofErr w:type="gramStart"/>
-      <w:r>
-        <w:rPr>
-          <w:sz w:val="15"/>
-          <w:szCs w:val="15"/>
-        </w:rPr>
-        <w:t>not</w:t>
-      </w:r>
-      <w:proofErr w:type="gramEnd"/>
-      <w:r>
-        <w:rPr>
-          <w:sz w:val="15"/>
-          <w:szCs w:val="15"/>
-        </w:rPr>
-        <w:t xml:space="preserve"> </w:t>
-      </w:r>
-    </w:p>
-    <w:p>
-      <w:pPr>
-        <w:rPr>
-          <w:sz w:val="15"/>
-          <w:szCs w:val="15"/>
-        </w:rPr>
-      </w:pPr>
-      <w:r>
-        <w:rPr>
-          <w:sz w:val="15"/>
-          <w:szCs w:val="15"/>
-        </w:rPr>
-        <w:t>to do that.  If it doesn't, we should remove the warning.</w:t>
-      </w:r>
-    </w:p>
-    <w:p>
-      <w:pPr>
-        <w:rPr>
-          <w:sz w:val="15"/>
-          <w:szCs w:val="15"/>
-        </w:rPr>
-      </w:pPr>
-    </w:p>
-    <w:p>
-      <w:pPr>
-        <w:rPr>
-          <w:sz w:val="15"/>
-          <w:szCs w:val="15"/>
-        </w:rPr>
-      </w:pPr>
-      <w:r>
-        <w:rPr>
-          <w:sz w:val="15"/>
-          <w:szCs w:val="15"/>
-        </w:rPr>
-        <w:t xml:space="preserve">Reading multispectral data with </w:t>
-      </w:r>
-      <w:proofErr w:type="spellStart"/>
-      <w:r>
-        <w:rPr>
-          <w:sz w:val="15"/>
-          <w:szCs w:val="15"/>
-        </w:rPr>
-        <w:t>mcCOEF</w:t>
-      </w:r>
-      <w:proofErr w:type="spellEnd"/>
-      <w:r>
-        <w:rPr>
-          <w:sz w:val="15"/>
-          <w:szCs w:val="15"/>
-        </w:rPr>
-        <w:t>.</w:t>
-      </w:r>
-    </w:p>
-    <w:p>
-      <w:pPr>
-        <w:rPr>
-          <w:sz w:val="15"/>
-          <w:szCs w:val="15"/>
-        </w:rPr>
-      </w:pPr>
-      <w:r>
-        <w:rPr>
-          <w:sz w:val="15"/>
-          <w:szCs w:val="15"/>
-        </w:rPr>
-        <w:t xml:space="preserve">Saved using </w:t>
-      </w:r>
-      <w:proofErr w:type="spellStart"/>
-      <w:r>
-        <w:rPr>
-          <w:sz w:val="15"/>
-          <w:szCs w:val="15"/>
-        </w:rPr>
-        <w:t>svd</w:t>
-      </w:r>
-      <w:proofErr w:type="spellEnd"/>
-      <w:r>
-        <w:rPr>
-          <w:sz w:val="15"/>
-          <w:szCs w:val="15"/>
-        </w:rPr>
-        <w:t xml:space="preserve"> </w:t>
-      </w:r>
-      <w:proofErr w:type="gramStart"/>
-      <w:r>
-        <w:rPr>
-          <w:sz w:val="15"/>
-          <w:szCs w:val="15"/>
-        </w:rPr>
-        <w:t>method</w:t>
-      </w:r>
-      <w:proofErr w:type="gramEnd"/>
-    </w:p>
-    <w:p>
-      <w:pPr>
-        <w:rPr>
-          <w:sz w:val="15"/>
-          <w:szCs w:val="15"/>
-        </w:rPr>
-      </w:pPr>
-      <w:r>
-        <w:rPr>
-          <w:sz w:val="15"/>
-          <w:szCs w:val="15"/>
-        </w:rPr>
-        <w:t xml:space="preserve">Warning: Using default oi. </w:t>
-      </w:r>
-    </w:p>
-    <w:p>
-      <w:pPr>
-        <w:rPr>
-          <w:sz w:val="15"/>
-          <w:szCs w:val="15"/>
-        </w:rPr>
-      </w:pPr>
-      <w:r>
-        <w:rPr>
-          <w:sz w:val="15"/>
-          <w:szCs w:val="15"/>
-        </w:rPr>
-        <w:t xml:space="preserve">&gt; In </w:t>
-      </w:r>
-      <w:proofErr w:type="spellStart"/>
-      <w:r>
-        <w:rPr>
-          <w:sz w:val="15"/>
-          <w:szCs w:val="15"/>
-        </w:rPr>
-        <w:t>sensorSet</w:t>
-      </w:r>
-      <w:proofErr w:type="spellEnd"/>
-      <w:r>
-        <w:rPr>
-          <w:sz w:val="15"/>
-          <w:szCs w:val="15"/>
-        </w:rPr>
-        <w:t xml:space="preserve"> (line 264)</w:t>
-      </w:r>
-    </w:p>
-    <w:p>
-      <w:pPr>
-        <w:rPr>
-          <w:sz w:val="15"/>
-          <w:szCs w:val="15"/>
-        </w:rPr>
-      </w:pPr>
-      <w:r>
-        <w:rPr>
-          <w:sz w:val="15"/>
-          <w:szCs w:val="15"/>
-        </w:rPr>
-        <w:t xml:space="preserve">In </w:t>
-      </w:r>
-      <w:proofErr w:type="spellStart"/>
-      <w:r>
-        <w:rPr>
-          <w:sz w:val="15"/>
-          <w:szCs w:val="15"/>
-        </w:rPr>
-        <w:t>ExecuteExamplesInFunction</w:t>
-      </w:r>
-      <w:proofErr w:type="spellEnd"/>
-      <w:r>
-        <w:rPr>
-          <w:sz w:val="15"/>
-          <w:szCs w:val="15"/>
-        </w:rPr>
-        <w:t>&gt;</w:t>
-      </w:r>
-      <w:proofErr w:type="spellStart"/>
-      <w:r>
-        <w:rPr>
-          <w:sz w:val="15"/>
-          <w:szCs w:val="15"/>
-        </w:rPr>
-        <w:t>EvalClean</w:t>
-      </w:r>
-      <w:proofErr w:type="spellEnd"/>
-      <w:r>
-        <w:rPr>
-          <w:sz w:val="15"/>
-          <w:szCs w:val="15"/>
-        </w:rPr>
-        <w:t xml:space="preserve"> (line 209)</w:t>
-      </w:r>
-    </w:p>
-    <w:p>
-      <w:pPr>
-        <w:rPr>
-          <w:sz w:val="15"/>
-          <w:szCs w:val="15"/>
-        </w:rPr>
-      </w:pPr>
-      <w:r>
-        <w:rPr>
-          <w:sz w:val="15"/>
-          <w:szCs w:val="15"/>
-        </w:rPr>
-        <w:t xml:space="preserve">In </w:t>
-      </w:r>
-      <w:proofErr w:type="spellStart"/>
-      <w:r>
-        <w:rPr>
-          <w:sz w:val="15"/>
-          <w:szCs w:val="15"/>
-        </w:rPr>
-        <w:t>ExecuteExamplesInFunction</w:t>
-      </w:r>
-      <w:proofErr w:type="spellEnd"/>
-      <w:r>
-        <w:rPr>
-          <w:sz w:val="15"/>
-          <w:szCs w:val="15"/>
-        </w:rPr>
-        <w:t xml:space="preserve"> (line 172)</w:t>
-      </w:r>
-    </w:p>
-    <w:p>
-      <w:pPr>
-        <w:rPr>
-          <w:sz w:val="15"/>
-          <w:szCs w:val="15"/>
-        </w:rPr>
-      </w:pPr>
-      <w:r>
-        <w:rPr>
-          <w:sz w:val="15"/>
-          <w:szCs w:val="15"/>
-        </w:rPr>
-        <w:t xml:space="preserve">In </w:t>
-      </w:r>
-      <w:proofErr w:type="spellStart"/>
-      <w:r>
-        <w:rPr>
-          <w:sz w:val="15"/>
-          <w:szCs w:val="15"/>
-        </w:rPr>
-        <w:t>ExecuteExamplesInDirectory</w:t>
-      </w:r>
-      <w:proofErr w:type="spellEnd"/>
-      <w:r>
-        <w:rPr>
-          <w:sz w:val="15"/>
-          <w:szCs w:val="15"/>
-        </w:rPr>
-        <w:t xml:space="preserve"> (line 115)</w:t>
-      </w:r>
-    </w:p>
-    <w:p>
-      <w:pPr>
-        <w:rPr>
-          <w:sz w:val="15"/>
-          <w:szCs w:val="15"/>
-        </w:rPr>
-      </w:pPr>
-      <w:r>
-        <w:rPr>
-          <w:sz w:val="15"/>
-          <w:szCs w:val="15"/>
-        </w:rPr>
-        <w:t xml:space="preserve">In </w:t>
-      </w:r>
-      <w:proofErr w:type="spellStart"/>
-      <w:r>
-        <w:rPr>
-          <w:sz w:val="15"/>
-          <w:szCs w:val="15"/>
-        </w:rPr>
-        <w:t>ExecuteExamplesInDirectory</w:t>
-      </w:r>
-      <w:proofErr w:type="spellEnd"/>
-      <w:r>
-        <w:rPr>
-          <w:sz w:val="15"/>
-          <w:szCs w:val="15"/>
-        </w:rPr>
-        <w:t xml:space="preserve"> (line 99)</w:t>
-      </w:r>
-    </w:p>
-    <w:p>
-      <w:pPr>
-        <w:rPr>
-          <w:sz w:val="15"/>
-          <w:szCs w:val="15"/>
-        </w:rPr>
-      </w:pPr>
-      <w:r>
-        <w:rPr>
-          <w:sz w:val="15"/>
-          <w:szCs w:val="15"/>
-        </w:rPr>
-        <w:t xml:space="preserve">In </w:t>
-      </w:r>
-      <w:proofErr w:type="spellStart"/>
-      <w:r>
-        <w:rPr>
-          <w:sz w:val="15"/>
-          <w:szCs w:val="15"/>
-        </w:rPr>
-        <w:t>ExecuteExamplesInDirectory</w:t>
-      </w:r>
-      <w:proofErr w:type="spellEnd"/>
-      <w:r>
-        <w:rPr>
-          <w:sz w:val="15"/>
-          <w:szCs w:val="15"/>
-        </w:rPr>
-        <w:t xml:space="preserve"> (line 99)</w:t>
-      </w:r>
-    </w:p>
-    <w:p>
-      <w:pPr>
-        <w:rPr>
-          <w:sz w:val="15"/>
-          <w:szCs w:val="15"/>
-        </w:rPr>
-      </w:pPr>
-      <w:r>
-        <w:rPr>
-          <w:sz w:val="15"/>
-          <w:szCs w:val="15"/>
-        </w:rPr>
-        <w:t xml:space="preserve">In </w:t>
-      </w:r>
-      <w:proofErr w:type="spellStart"/>
-      <w:r>
-        <w:rPr>
-          <w:sz w:val="15"/>
-          <w:szCs w:val="15"/>
-        </w:rPr>
-        <w:t>ieExamples</w:t>
-      </w:r>
-      <w:proofErr w:type="spellEnd"/>
-      <w:r>
-        <w:rPr>
-          <w:sz w:val="15"/>
-          <w:szCs w:val="15"/>
-        </w:rPr>
         <w:t xml:space="preserve"> (line 57) </w:t>
-      </w:r>
-    </w:p>
-    <w:p>
-      <w:pPr>
-        <w:rPr>
-          <w:sz w:val="15"/>
-          <w:szCs w:val="15"/>
-        </w:rPr>
-      </w:pPr>
-    </w:p>
-    <w:p>
-      <w:pPr>
-        <w:rPr>
-          <w:sz w:val="15"/>
-          <w:szCs w:val="15"/>
-        </w:rPr>
-      </w:pPr>
-      <w:r>
-        <w:rPr>
-          <w:sz w:val="15"/>
-          <w:szCs w:val="15"/>
-        </w:rPr>
-        <w:t>*****</w:t>
-      </w:r>
-    </w:p>
-    <w:p>
-      <w:pPr>
-        <w:rPr>
-          <w:sz w:val="15"/>
-          <w:szCs w:val="15"/>
-        </w:rPr>
-      </w:pPr>
-      <w:r>
-        <w:rPr>
-          <w:sz w:val="15"/>
-          <w:szCs w:val="15"/>
-        </w:rPr>
-        <w:t xml:space="preserve">Checking function </w:t>
-      </w:r>
-      <w:proofErr w:type="spellStart"/>
-      <w:r>
-        <w:rPr>
-          <w:sz w:val="15"/>
-          <w:szCs w:val="15"/>
-        </w:rPr>
-        <w:t>sensorCreate.m</w:t>
-      </w:r>
-      <w:proofErr w:type="spellEnd"/>
-    </w:p>
-    <w:p>
-      <w:pPr>
-        <w:rPr>
-          <w:sz w:val="15"/>
-          <w:szCs w:val="15"/>
-        </w:rPr>
-      </w:pPr>
-    </w:p>
-    <w:p>
-      <w:pPr>
-        <w:rPr>
-          <w:sz w:val="15"/>
-          <w:szCs w:val="15"/>
-        </w:rPr>
-      </w:pPr>
-      <w:proofErr w:type="spellStart"/>
-      <w:r>
-        <w:rPr>
-          <w:sz w:val="15"/>
-          <w:szCs w:val="15"/>
-        </w:rPr>
-        <w:t>ans</w:t>
-      </w:r>
-      <w:proofErr w:type="spellEnd"/>
-      <w:r>
-        <w:rPr>
-          <w:sz w:val="15"/>
-          <w:szCs w:val="15"/>
-        </w:rPr>
-        <w:t xml:space="preserve"> =</w:t>
-      </w:r>
-    </w:p>
-    <w:p>
-      <w:pPr>
-        <w:rPr>
-          <w:sz w:val="15"/>
-          <w:szCs w:val="15"/>
-        </w:rPr>
-      </w:pPr>
-    </w:p>
-    <w:p>
-      <w:pPr>
-        <w:rPr>
-          <w:sz w:val="15"/>
-          <w:szCs w:val="15"/>
-        </w:rPr>
-      </w:pPr>
-      <w:r>
-        <w:rPr>
-          <w:sz w:val="15"/>
-          <w:szCs w:val="15"/>
-        </w:rPr>
-        <w:t xml:space="preserve">     8     8</w:t>
-      </w:r>
-    </w:p>
-    <w:p>
-      <w:pPr>
-        <w:rPr>
-          <w:sz w:val="15"/>
-          <w:szCs w:val="15"/>
-        </w:rPr>
-      </w:pPr>
-    </w:p>
-    <w:p>
-      <w:pPr>
-        <w:rPr>
-          <w:sz w:val="15"/>
-          <w:szCs w:val="15"/>
-        </w:rPr>
-      </w:pPr>
-      <w:r>
-        <w:rPr>
-          <w:sz w:val="15"/>
-          <w:szCs w:val="15"/>
-        </w:rPr>
-        <w:t xml:space="preserve">Warning: Data values greater than 1. Scaling data to a maximum of 1. </w:t>
-      </w:r>
-    </w:p>
-    <w:p>
-      <w:pPr>
-        <w:rPr>
-          <w:sz w:val="15"/>
-          <w:szCs w:val="15"/>
-        </w:rPr>
-      </w:pPr>
-      <w:r>
-        <w:rPr>
-          <w:sz w:val="15"/>
-          <w:szCs w:val="15"/>
-        </w:rPr>
-        <w:t xml:space="preserve">&gt; In </w:t>
-      </w:r>
-      <w:proofErr w:type="spellStart"/>
-      <w:r>
-        <w:rPr>
-          <w:sz w:val="15"/>
-          <w:szCs w:val="15"/>
-        </w:rPr>
-        <w:t>ieReadColorFilter</w:t>
-      </w:r>
-      <w:proofErr w:type="spellEnd"/>
-      <w:r>
-        <w:rPr>
-          <w:sz w:val="15"/>
-          <w:szCs w:val="15"/>
-        </w:rPr>
-        <w:t xml:space="preserve"> (line 49)</w:t>
-      </w:r>
-    </w:p>
-    <w:p>
-      <w:pPr>
-        <w:rPr>
-          <w:sz w:val="15"/>
-          <w:szCs w:val="15"/>
-        </w:rPr>
-      </w:pPr>
-      <w:r>
-        <w:rPr>
-          <w:sz w:val="15"/>
-          <w:szCs w:val="15"/>
-        </w:rPr>
-        <w:t xml:space="preserve">In </w:t>
-      </w:r>
-      <w:proofErr w:type="spellStart"/>
-      <w:r>
-        <w:rPr>
-          <w:sz w:val="15"/>
-          <w:szCs w:val="15"/>
-        </w:rPr>
-        <w:t>sensorReadColorFilters</w:t>
-      </w:r>
-      <w:proofErr w:type="spellEnd"/>
-      <w:r>
-        <w:rPr>
-          <w:sz w:val="15"/>
-          <w:szCs w:val="15"/>
-        </w:rPr>
-        <w:t xml:space="preserve"> (line 43)</w:t>
-      </w:r>
-    </w:p>
-    <w:p>
-      <w:pPr>
-        <w:rPr>
-          <w:sz w:val="15"/>
-          <w:szCs w:val="15"/>
-        </w:rPr>
-      </w:pPr>
-      <w:r>
-        <w:rPr>
-          <w:sz w:val="15"/>
-          <w:szCs w:val="15"/>
-        </w:rPr>
-        <w:t xml:space="preserve">In </w:t>
-      </w:r>
-      <w:proofErr w:type="spellStart"/>
-      <w:r>
-        <w:rPr>
-          <w:sz w:val="15"/>
-          <w:szCs w:val="15"/>
-        </w:rPr>
-        <w:t>sensorCreate</w:t>
-      </w:r>
-      <w:proofErr w:type="spellEnd"/>
-      <w:r>
-        <w:rPr>
-          <w:sz w:val="15"/>
-          <w:szCs w:val="15"/>
-        </w:rPr>
-        <w:t>&gt;</w:t>
-      </w:r>
-      <w:proofErr w:type="spellStart"/>
-      <w:r>
-        <w:rPr>
-          <w:sz w:val="15"/>
-          <w:szCs w:val="15"/>
-        </w:rPr>
-        <w:t>sensorCustom</w:t>
-      </w:r>
-      <w:proofErr w:type="spellEnd"/>
-      <w:r>
-        <w:rPr>
-          <w:sz w:val="15"/>
-          <w:szCs w:val="15"/>
-        </w:rPr>
-        <w:t xml:space="preserve"> (line 486)</w:t>
-      </w:r>
-    </w:p>
-    <w:p>
-      <w:pPr>
-        <w:rPr>
-          <w:sz w:val="15"/>
-          <w:szCs w:val="15"/>
-        </w:rPr>
-      </w:pPr>
-      <w:r>
-        <w:rPr>
-          <w:sz w:val="15"/>
-          <w:szCs w:val="15"/>
-        </w:rPr>
-        <w:t xml:space="preserve">In </w:t>
-      </w:r>
-      <w:proofErr w:type="spellStart"/>
-      <w:r>
-        <w:rPr>
-          <w:sz w:val="15"/>
-          <w:szCs w:val="15"/>
-        </w:rPr>
-        <w:t>sensorCreate</w:t>
-      </w:r>
-      <w:proofErr w:type="spellEnd"/>
-      <w:r>
-        <w:rPr>
-          <w:sz w:val="15"/>
-          <w:szCs w:val="15"/>
-        </w:rPr>
-        <w:t xml:space="preserve"> (line 405)</w:t>
-      </w:r>
-    </w:p>
-    <w:p>
-      <w:pPr>
-        <w:rPr>
-          <w:sz w:val="15"/>
-          <w:szCs w:val="15"/>
-        </w:rPr>
-      </w:pPr>
-      <w:r>
-        <w:rPr>
-          <w:sz w:val="15"/>
-          <w:szCs w:val="15"/>
-        </w:rPr>
-        <w:t xml:space="preserve">In </w:t>
-      </w:r>
-      <w:proofErr w:type="spellStart"/>
-      <w:r>
-        <w:rPr>
-          <w:sz w:val="15"/>
-          <w:szCs w:val="15"/>
-        </w:rPr>
-        <w:t>ExecuteExamplesInFunction</w:t>
-      </w:r>
-      <w:proofErr w:type="spellEnd"/>
-      <w:r>
-        <w:rPr>
-          <w:sz w:val="15"/>
-          <w:szCs w:val="15"/>
-        </w:rPr>
-        <w:t>&gt;</w:t>
-      </w:r>
-      <w:proofErr w:type="spellStart"/>
-      <w:r>
-        <w:rPr>
-          <w:sz w:val="15"/>
-          <w:szCs w:val="15"/>
-        </w:rPr>
-        <w:t>EvalClean</w:t>
-      </w:r>
-      <w:proofErr w:type="spellEnd"/>
-      <w:r>
-        <w:rPr>
-          <w:sz w:val="15"/>
-          <w:szCs w:val="15"/>
-        </w:rPr>
-        <w:t xml:space="preserve"> (line 209)</w:t>
-      </w:r>
-    </w:p>
-    <w:p>
-      <w:pPr>
-        <w:rPr>
-          <w:sz w:val="15"/>
-          <w:szCs w:val="15"/>
-        </w:rPr>
-      </w:pPr>
-      <w:r>
-        <w:rPr>
-          <w:sz w:val="15"/>
-          <w:szCs w:val="15"/>
-        </w:rPr>
-        <w:t xml:space="preserve">In </w:t>
-      </w:r>
-      <w:proofErr w:type="spellStart"/>
-      <w:r>
-        <w:rPr>
-          <w:sz w:val="15"/>
-          <w:szCs w:val="15"/>
-        </w:rPr>
-        <w:t>ExecuteExamplesInFunction</w:t>
-      </w:r>
-      <w:proofErr w:type="spellEnd"/>
-      <w:r>
-        <w:rPr>
-          <w:sz w:val="15"/>
-          <w:szCs w:val="15"/>
-        </w:rPr>
-        <w:t xml:space="preserve"> (line 172)</w:t>
-      </w:r>
-    </w:p>
-    <w:p>
-      <w:pPr>
-        <w:rPr>
-          <w:sz w:val="15"/>
-          <w:szCs w:val="15"/>
-        </w:rPr>
-      </w:pPr>
-      <w:r>
-        <w:rPr>
-          <w:sz w:val="15"/>
-          <w:szCs w:val="15"/>
-        </w:rPr>
-        <w:t xml:space="preserve">In </w:t>
-      </w:r>
-      <w:proofErr w:type="spellStart"/>
-      <w:r>
-        <w:rPr>
-          <w:sz w:val="15"/>
-          <w:szCs w:val="15"/>
-        </w:rPr>
-        <w:t>ExecuteExamplesInDirectory</w:t>
-      </w:r>
-      <w:proofErr w:type="spellEnd"/>
-      <w:r>
-        <w:rPr>
-          <w:sz w:val="15"/>
-          <w:szCs w:val="15"/>
-        </w:rPr>
-        <w:t xml:space="preserve"> (line 115)</w:t>
-      </w:r>
-    </w:p>
-    <w:p>
-      <w:pPr>
-        <w:rPr>
-          <w:sz w:val="15"/>
-          <w:szCs w:val="15"/>
-        </w:rPr>
-      </w:pPr>
-      <w:r>
-        <w:rPr>
-          <w:sz w:val="15"/>
-          <w:szCs w:val="15"/>
-        </w:rPr>
-        <w:t xml:space="preserve">In </w:t>
-      </w:r>
-      <w:proofErr w:type="spellStart"/>
-      <w:r>
-        <w:rPr>
-          <w:sz w:val="15"/>
-          <w:szCs w:val="15"/>
-        </w:rPr>
-        <w:t>ExecuteExamplesInDirectory</w:t>
-      </w:r>
-      <w:proofErr w:type="spellEnd"/>
-      <w:r>
-        <w:rPr>
-          <w:sz w:val="15"/>
-          <w:szCs w:val="15"/>
-        </w:rPr>
-        <w:t xml:space="preserve"> (line 99)</w:t>
-      </w:r>
-    </w:p>
-    <w:p>
-      <w:pPr>
-        <w:rPr>
-          <w:sz w:val="15"/>
-          <w:szCs w:val="15"/>
-        </w:rPr>
-      </w:pPr>
-      <w:r>
-        <w:rPr>
-          <w:sz w:val="15"/>
-          <w:szCs w:val="15"/>
-        </w:rPr>
-        <w:t xml:space="preserve">In </w:t>
-      </w:r>
-      <w:proofErr w:type="spellStart"/>
-      <w:r>
-        <w:rPr>
-          <w:sz w:val="15"/>
-          <w:szCs w:val="15"/>
-        </w:rPr>
-        <w:t>ieExamples</w:t>
-      </w:r>
-      <w:proofErr w:type="spellEnd"/>
-      <w:r>
-        <w:rPr>
-          <w:sz w:val="15"/>
-          <w:szCs w:val="15"/>
-        </w:rPr>
-        <w:t xml:space="preserve"> (line 57) </w:t>
-      </w:r>
-    </w:p>
-    <w:p>
-      <w:pPr>
-        <w:rPr>
-          <w:sz w:val="15"/>
-          <w:szCs w:val="15"/>
-        </w:rPr>
-      </w:pPr>
-    </w:p>
-    <w:p>
-      <w:pPr>
-        <w:rPr>
-          <w:sz w:val="15"/>
-          <w:szCs w:val="15"/>
-        </w:rPr>
-      </w:pPr>
-      <w:r>
-        <w:rPr>
-          <w:sz w:val="15"/>
-          <w:szCs w:val="15"/>
-        </w:rPr>
-        <w:t>*****</w:t>
-      </w:r>
-    </w:p>
-    <w:p>
-      <w:pPr>
-        <w:rPr>
-          <w:sz w:val="15"/>
-          <w:szCs w:val="15"/>
-        </w:rPr>
-      </w:pPr>
-      <w:r>
-        <w:rPr>
-          <w:sz w:val="15"/>
-          <w:szCs w:val="15"/>
-        </w:rPr>
-        <w:t xml:space="preserve">Checking function </w:t>
-      </w:r>
-      <w:proofErr w:type="spellStart"/>
-      <w:r>
-        <w:rPr>
-          <w:sz w:val="15"/>
-          <w:szCs w:val="15"/>
-        </w:rPr>
-        <w:t>sceneFromFile.m</w:t>
-      </w:r>
-      <w:proofErr w:type="spellEnd"/>
-    </w:p>
-    <w:p>
-      <w:pPr>
-        <w:rPr>
-          <w:sz w:val="15"/>
-          <w:szCs w:val="15"/>
-        </w:rPr>
-      </w:pPr>
-    </w:p>
-    <w:p>
-      <w:pPr>
-        <w:rPr>
-          <w:sz w:val="15"/>
-          <w:szCs w:val="15"/>
-        </w:rPr>
-      </w:pPr>
-      <w:r>
-        <w:rPr>
-          <w:sz w:val="15"/>
-          <w:szCs w:val="15"/>
-        </w:rPr>
-        <w:t xml:space="preserve">If using the default display is something that deserves a warning, we should not </w:t>
-      </w:r>
-      <w:proofErr w:type="gramStart"/>
-      <w:r>
-        <w:rPr>
-          <w:sz w:val="15"/>
-          <w:szCs w:val="15"/>
-        </w:rPr>
-        <w:t>illustrate</w:t>
-      </w:r>
-      <w:proofErr w:type="gramEnd"/>
-    </w:p>
-    <w:p>
-      <w:pPr>
-        <w:rPr>
-          <w:sz w:val="15"/>
-          <w:szCs w:val="15"/>
-        </w:rPr>
-      </w:pPr>
-      <w:r>
-        <w:rPr>
-          <w:sz w:val="15"/>
-          <w:szCs w:val="15"/>
-        </w:rPr>
-        <w:t>that use in a warning.  However, I am not sure that using defaults should generate warnings,</w:t>
-      </w:r>
-    </w:p>
-    <w:p>
-      <w:pPr>
-        <w:rPr>
-          <w:sz w:val="15"/>
-          <w:szCs w:val="15"/>
-        </w:rPr>
-      </w:pPr>
-      <w:r>
-        <w:rPr>
-          <w:sz w:val="15"/>
-          <w:szCs w:val="15"/>
-        </w:rPr>
-        <w:t>given that the philosophy, for better or worse, has been to have almost everything have and use a default.</w:t>
-      </w:r>
-    </w:p>
-    <w:p>
-      <w:pPr>
-        <w:rPr>
-          <w:sz w:val="15"/>
-          <w:szCs w:val="15"/>
-        </w:rPr>
-      </w:pPr>
-    </w:p>
-    <w:p>
-      <w:pPr>
-        <w:rPr>
-          <w:sz w:val="15"/>
-          <w:szCs w:val="15"/>
-        </w:rPr>
-      </w:pPr>
-      <w:r>
-        <w:rPr>
-          <w:sz w:val="15"/>
-          <w:szCs w:val="15"/>
-        </w:rPr>
-        <w:t xml:space="preserve">Warning: Default display is used to create scene </w:t>
-      </w:r>
-    </w:p>
-    <w:p>
-      <w:pPr>
-        <w:rPr>
-          <w:sz w:val="15"/>
-          <w:szCs w:val="15"/>
-        </w:rPr>
-      </w:pPr>
-      <w:r>
-        <w:rPr>
-          <w:sz w:val="15"/>
-          <w:szCs w:val="15"/>
-        </w:rPr>
-        <w:t xml:space="preserve">&gt; In </w:t>
-      </w:r>
-      <w:proofErr w:type="spellStart"/>
-      <w:r>
-        <w:rPr>
-          <w:sz w:val="15"/>
-          <w:szCs w:val="15"/>
-        </w:rPr>
-        <w:t>sceneFromFile</w:t>
-      </w:r>
-      <w:proofErr w:type="spellEnd"/>
-      <w:r>
-        <w:rPr>
-          <w:sz w:val="15"/>
-          <w:szCs w:val="15"/>
-        </w:rPr>
-        <w:t xml:space="preserve"> (line 151)</w:t>
-      </w:r>
-    </w:p>
-    <w:p>
-      <w:pPr>
-        <w:rPr>
-          <w:sz w:val="15"/>
-          <w:szCs w:val="15"/>
-        </w:rPr>
-      </w:pPr>
-      <w:r>
-        <w:rPr>
-          <w:sz w:val="15"/>
-          <w:szCs w:val="15"/>
-        </w:rPr>
-        <w:t xml:space="preserve">In </w:t>
-      </w:r>
-      <w:proofErr w:type="spellStart"/>
-      <w:r>
-        <w:rPr>
-          <w:sz w:val="15"/>
-          <w:szCs w:val="15"/>
-        </w:rPr>
-        <w:t>ExecuteExamplesInFunction</w:t>
-      </w:r>
-      <w:proofErr w:type="spellEnd"/>
-      <w:r>
-        <w:rPr>
-          <w:sz w:val="15"/>
-          <w:szCs w:val="15"/>
-        </w:rPr>
-        <w:t>&gt;</w:t>
-      </w:r>
-      <w:proofErr w:type="spellStart"/>
-      <w:r>
-        <w:rPr>
-          <w:sz w:val="15"/>
-          <w:szCs w:val="15"/>
-        </w:rPr>
-        <w:t>EvalClean</w:t>
-      </w:r>
-      <w:proofErr w:type="spellEnd"/>
-      <w:r>
-        <w:rPr>
-          <w:sz w:val="15"/>
-          <w:szCs w:val="15"/>
-        </w:rPr>
-        <w:t xml:space="preserve"> (line 209)</w:t>
-      </w:r>
-    </w:p>
-    <w:p>
-      <w:pPr>
-        <w:rPr>
-          <w:sz w:val="15"/>
-          <w:szCs w:val="15"/>
-        </w:rPr>
-      </w:pPr>
-      <w:r>
-        <w:rPr>
-          <w:sz w:val="15"/>
-          <w:szCs w:val="15"/>
-        </w:rPr>
-        <w:t xml:space="preserve">In </w:t>
-      </w:r>
-      <w:proofErr w:type="spellStart"/>
-      <w:r>
-        <w:rPr>
-          <w:sz w:val="15"/>
-          <w:szCs w:val="15"/>
-        </w:rPr>
-        <w:t>ExecuteExamplesInFunction</w:t>
-      </w:r>
-      <w:proofErr w:type="spellEnd"/>
-      <w:r>
-        <w:rPr>
-          <w:sz w:val="15"/>
-          <w:szCs w:val="15"/>
-        </w:rPr>
-        <w:t xml:space="preserve"> (line 172)</w:t>
-      </w:r>
-    </w:p>
-    <w:p>
-      <w:pPr>
-        <w:rPr>
-          <w:sz w:val="15"/>
-          <w:szCs w:val="15"/>
-        </w:rPr>
-      </w:pPr>
-      <w:r>
-        <w:rPr>
-          <w:sz w:val="15"/>
-          <w:szCs w:val="15"/>
-        </w:rPr>
-        <w:t xml:space="preserve">In </w:t>
-      </w:r>
-      <w:proofErr w:type="spellStart"/>
-      <w:r>
-        <w:rPr>
-          <w:sz w:val="15"/>
-          <w:szCs w:val="15"/>
-        </w:rPr>
-        <w:t>ExecuteExamplesInDirectory</w:t>
-      </w:r>
-      <w:proofErr w:type="spellEnd"/>
-      <w:r>
-        <w:rPr>
-          <w:sz w:val="15"/>
-          <w:szCs w:val="15"/>
-        </w:rPr>
-        <w:t xml:space="preserve"> (line 115)</w:t>
-      </w:r>
-    </w:p>
-    <w:p>
-      <w:pPr>
-        <w:rPr>
-          <w:sz w:val="15"/>
-          <w:szCs w:val="15"/>
-        </w:rPr>
-      </w:pPr>
-      <w:r>
-        <w:rPr>
-          <w:sz w:val="15"/>
-          <w:szCs w:val="15"/>
-        </w:rPr>
-        <w:t xml:space="preserve">In </w:t>
-      </w:r>
-      <w:proofErr w:type="spellStart"/>
-      <w:r>
-        <w:rPr>
-          <w:sz w:val="15"/>
-          <w:szCs w:val="15"/>
-        </w:rPr>
-        <w:t>ExecuteExamplesInDirectory</w:t>
-      </w:r>
-      <w:proofErr w:type="spellEnd"/>
-      <w:r>
-        <w:rPr>
-          <w:sz w:val="15"/>
-          <w:szCs w:val="15"/>
-        </w:rPr>
-        <w:t xml:space="preserve"> (line 99)</w:t>
-      </w:r>
-    </w:p>
-    <w:p>
-      <w:pPr>
-        <w:rPr>
-          <w:sz w:val="15"/>
-          <w:szCs w:val="15"/>
-        </w:rPr>
-      </w:pPr>
-      <w:r>
-        <w:rPr>
-          <w:sz w:val="15"/>
-          <w:szCs w:val="15"/>
-        </w:rPr>
-        <w:t xml:space="preserve">In </w:t>
-      </w:r>
-      <w:proofErr w:type="spellStart"/>
-      <w:r>
-        <w:rPr>
-          <w:sz w:val="15"/>
-          <w:szCs w:val="15"/>
-        </w:rPr>
-        <w:t>ieExamples</w:t>
-      </w:r>
-      <w:proofErr w:type="spellEnd"/>
-      <w:r>
-        <w:rPr>
-          <w:sz w:val="15"/>
-          <w:szCs w:val="15"/>
-        </w:rPr>
-        <w:t xml:space="preserve"> (line 57) </w:t>
-      </w:r>
-    </w:p>
-    <w:p>
-      <w:pPr>
-        <w:rPr>
-          <w:sz w:val="15"/>
-          <w:szCs w:val="15"/>
-        </w:rPr>
-      </w:pPr>
-      <w:r>
-        <w:rPr>
-          <w:sz w:val="15"/>
-          <w:szCs w:val="15"/>
-        </w:rPr>
-        <w:t xml:space="preserve">Warning: Default display is used to create scene </w:t>
-      </w:r>
-    </w:p>
-    <w:p>
-      <w:pPr>
-        <w:rPr>
-          <w:sz w:val="15"/>
-          <w:szCs w:val="15"/>
-        </w:rPr>
-      </w:pPr>
-      <w:r>
-        <w:rPr>
-          <w:sz w:val="15"/>
-          <w:szCs w:val="15"/>
-        </w:rPr>
-        <w:t xml:space="preserve">&gt; In </w:t>
-      </w:r>
-      <w:proofErr w:type="spellStart"/>
-      <w:r>
-        <w:rPr>
-          <w:sz w:val="15"/>
-          <w:szCs w:val="15"/>
-        </w:rPr>
-        <w:t>sceneFromFile</w:t>
-      </w:r>
-      <w:proofErr w:type="spellEnd"/>
-      <w:r>
-        <w:rPr>
-          <w:sz w:val="15"/>
-          <w:szCs w:val="15"/>
-        </w:rPr>
-        <w:t xml:space="preserve"> (line 151)</w:t>
-      </w:r>
-    </w:p>
-    <w:p>
-      <w:pPr>
-        <w:rPr>
-          <w:sz w:val="15"/>
-          <w:szCs w:val="15"/>
-        </w:rPr>
-      </w:pPr>
-      <w:r>
-        <w:rPr>
-          <w:sz w:val="15"/>
-          <w:szCs w:val="15"/>
-        </w:rPr>
-        <w:t xml:space="preserve">In </w:t>
-      </w:r>
-      <w:proofErr w:type="spellStart"/>
-      <w:r>
-        <w:rPr>
-          <w:sz w:val="15"/>
-          <w:szCs w:val="15"/>
-        </w:rPr>
-        <w:t>ExecuteExamplesInFunction</w:t>
-      </w:r>
-      <w:proofErr w:type="spellEnd"/>
-      <w:r>
-        <w:rPr>
-          <w:sz w:val="15"/>
-          <w:szCs w:val="15"/>
-        </w:rPr>
-        <w:t>&gt;</w:t>
-      </w:r>
-      <w:proofErr w:type="spellStart"/>
-      <w:r>
-        <w:rPr>
-          <w:sz w:val="15"/>
-          <w:szCs w:val="15"/>
-        </w:rPr>
-        <w:t>EvalClean</w:t>
-      </w:r>
-      <w:proofErr w:type="spellEnd"/>
-      <w:r>
-        <w:rPr>
-          <w:sz w:val="15"/>
-          <w:szCs w:val="15"/>
-        </w:rPr>
-        <w:t xml:space="preserve"> (line 209)</w:t>
-      </w:r>
-    </w:p>
-    <w:p>
-      <w:pPr>
-        <w:rPr>
-          <w:sz w:val="15"/>
-          <w:szCs w:val="15"/>
-        </w:rPr>
-      </w:pPr>
-      <w:r>
-        <w:rPr>
-          <w:sz w:val="15"/>
-          <w:szCs w:val="15"/>
-        </w:rPr>
-        <w:t xml:space="preserve">In </w:t>
-      </w:r>
-      <w:proofErr w:type="spellStart"/>
-      <w:r>
-        <w:rPr>
-          <w:sz w:val="15"/>
-          <w:szCs w:val="15"/>
-        </w:rPr>
-        <w:t>ExecuteExamplesInFunction</w:t>
-      </w:r>
-      <w:proofErr w:type="spellEnd"/>
-      <w:r>
-        <w:rPr>
-          <w:sz w:val="15"/>
-          <w:szCs w:val="15"/>
-        </w:rPr>
-        <w:t xml:space="preserve"> (line 172)</w:t>
-      </w:r>
-    </w:p>
-    <w:p>
-      <w:pPr>
-        <w:rPr>
-          <w:sz w:val="15"/>
-          <w:szCs w:val="15"/>
-        </w:rPr>
-      </w:pPr>
-      <w:r>
-        <w:rPr>
-          <w:sz w:val="15"/>
-          <w:szCs w:val="15"/>
-        </w:rPr>
-        <w:t xml:space="preserve">In </w:t>
-      </w:r>
-      <w:proofErr w:type="spellStart"/>
-      <w:r>
-        <w:rPr>
-          <w:sz w:val="15"/>
-          <w:szCs w:val="15"/>
-        </w:rPr>
-        <w:t>ExecuteExamplesInDirectory</w:t>
-      </w:r>
-      <w:proofErr w:type="spellEnd"/>
-      <w:r>
-        <w:rPr>
-          <w:sz w:val="15"/>
-          <w:szCs w:val="15"/>
-        </w:rPr>
-        <w:t xml:space="preserve"> (line 115)</w:t>
-      </w:r>
-    </w:p>
-    <w:p>
-      <w:pPr>
-        <w:rPr>
-          <w:sz w:val="15"/>
-          <w:szCs w:val="15"/>
-        </w:rPr>
-      </w:pPr>
-      <w:r>
-        <w:rPr>
-          <w:sz w:val="15"/>
-          <w:szCs w:val="15"/>
-        </w:rPr>
-        <w:t xml:space="preserve">In </w:t>
-      </w:r>
-      <w:proofErr w:type="spellStart"/>
-      <w:r>
-        <w:rPr>
-          <w:sz w:val="15"/>
-          <w:szCs w:val="15"/>
-        </w:rPr>
-        <w:t>ExecuteExamplesInDirectory</w:t>
-      </w:r>
-      <w:proofErr w:type="spellEnd"/>
-      <w:r>
-        <w:rPr>
-          <w:sz w:val="15"/>
-          <w:szCs w:val="15"/>
-        </w:rPr>
-        <w:t xml:space="preserve"> (line 99)</w:t>
-      </w:r>
-    </w:p>
-    <w:p>
-      <w:pPr>
-        <w:rPr>
-          <w:sz w:val="15"/>
-          <w:szCs w:val="15"/>
-        </w:rPr>
-      </w:pPr>
-      <w:r>
-        <w:rPr>
-          <w:sz w:val="15"/>
-          <w:szCs w:val="15"/>
-        </w:rPr>
-        <w:t xml:space="preserve">In </w:t>
-      </w:r>
-      <w:proofErr w:type="spellStart"/>
-      <w:r>
-        <w:rPr>
-          <w:sz w:val="15"/>
-          <w:szCs w:val="15"/>
-        </w:rPr>
-        <w:t>ieExamples</w:t>
-      </w:r>
-      <w:proofErr w:type="spellEnd"/>
-      <w:r>
-        <w:rPr>
-          <w:sz w:val="15"/>
-          <w:szCs w:val="15"/>
-        </w:rPr>
-        <w:t xml:space="preserve"> (line 57) </w:t>
-      </w:r>
-    </w:p>
-    <w:p>
-      <w:pPr>
-        <w:rPr>
-          <w:sz w:val="15"/>
-          <w:szCs w:val="15"/>
-        </w:rPr>
-      </w:pPr>
-      <w:r>
-        <w:rPr>
-          <w:sz w:val="15"/>
-          <w:szCs w:val="15"/>
-        </w:rPr>
-        <w:t>Reading multispectral data wit</w:t>
       </w:r>
     </w:p>
     <w:p>

</xml_diff>

<commit_message>
Update for fixed example
</commit_message>
<xml_diff>
--- a/zzISETCamExamplesStatus.docx
+++ b/zzISETCamExamplesStatus.docx
@@ -242,7 +242,7 @@
           <w:sz w:val="15"/>
           <w:szCs w:val="15"/>
         </w:rPr>
-        <w:t>oiGet</w:t>
+        <w:t>opticsGet</w:t>
       </w:r>
       <w:proofErr w:type="spellEnd"/>
       <w:r>
@@ -273,7 +273,7 @@
           <w:sz w:val="15"/>
           <w:szCs w:val="15"/>
         </w:rPr>
-        <w:t>opticsGet</w:t>
+        <w:t>oiComputeFlare</w:t>
       </w:r>
       <w:proofErr w:type="spellEnd"/>
       <w:r>
@@ -304,7 +304,7 @@
           <w:sz w:val="15"/>
           <w:szCs w:val="15"/>
         </w:rPr>
-        <w:t>oiComputeFlare</w:t>
+        <w:t>sensorMacbethDaylightEstimate</w:t>
       </w:r>
       <w:proofErr w:type="spellEnd"/>
       <w:r>
@@ -322,6 +322,29 @@
           <w:szCs w:val="15"/>
         </w:rPr>
       </w:pPr>
+    </w:p>
+    <w:p>
+      <w:pPr>
+        <w:rPr>
+          <w:sz w:val="15"/>
+          <w:szCs w:val="15"/>
+        </w:rPr>
+      </w:pPr>
+      <w:r>
+        <w:rPr>
+          <w:sz w:val="15"/>
+          <w:szCs w:val="15"/>
+        </w:rPr>
+        <w:t>*****</w:t>
+      </w:r>
+    </w:p>
+    <w:p>
+      <w:pPr>
+        <w:rPr>
+          <w:sz w:val="15"/>
+          <w:szCs w:val="15"/>
+        </w:rPr>
+      </w:pPr>
       <w:r>
         <w:rPr>
           <w:sz w:val="15"/>
@@ -335,7 +358,7 @@
           <w:sz w:val="15"/>
           <w:szCs w:val="15"/>
         </w:rPr>
-        <w:t>sensorMacbethDaylightEstimate</w:t>
+        <w:t>ieROISelect</w:t>
       </w:r>
       <w:proofErr w:type="spellEnd"/>
       <w:r>
@@ -353,6 +376,159 @@
           <w:szCs w:val="15"/>
         </w:rPr>
       </w:pPr>
+      <w:r>
+        <w:rPr>
+          <w:sz w:val="15"/>
+          <w:szCs w:val="15"/>
+        </w:rPr>
+        <w:tab/>
+        <w:t>@Brian</w:t>
+      </w:r>
+    </w:p>
+    <w:p>
+      <w:pPr>
+        <w:rPr>
+          <w:sz w:val="15"/>
+          <w:szCs w:val="15"/>
+        </w:rPr>
+      </w:pPr>
+      <w:r>
+        <w:rPr>
+          <w:sz w:val="15"/>
+          <w:szCs w:val="15"/>
+        </w:rPr>
+        <w:tab/>
+        <w:t>There was a typo in the skip commands, which I fixed.</w:t>
+      </w:r>
+    </w:p>
+    <w:p>
+      <w:pPr>
+        <w:rPr>
+          <w:sz w:val="15"/>
+          <w:szCs w:val="15"/>
+        </w:rPr>
+      </w:pPr>
+      <w:r>
+        <w:rPr>
+          <w:sz w:val="15"/>
+          <w:szCs w:val="15"/>
+        </w:rPr>
+        <w:tab/>
+        <w:t xml:space="preserve">But </w:t>
+      </w:r>
+      <w:proofErr w:type="gramStart"/>
+      <w:r>
+        <w:rPr>
+          <w:sz w:val="15"/>
+          <w:szCs w:val="15"/>
+        </w:rPr>
+        <w:t>all of</w:t>
+      </w:r>
+      <w:proofErr w:type="gramEnd"/>
+      <w:r>
+        <w:rPr>
+          <w:sz w:val="15"/>
+          <w:szCs w:val="15"/>
+        </w:rPr>
+        <w:t xml:space="preserve"> the examples fail when I try to run them by </w:t>
+      </w:r>
+    </w:p>
+    <w:p>
+      <w:pPr>
+        <w:rPr>
+          <w:sz w:val="15"/>
+          <w:szCs w:val="15"/>
+        </w:rPr>
+      </w:pPr>
+      <w:r>
+        <w:rPr>
+          <w:sz w:val="15"/>
+          <w:szCs w:val="15"/>
+        </w:rPr>
+        <w:tab/>
+        <w:t xml:space="preserve">hand.  In some cases, a variable isn't defined.  This </w:t>
+      </w:r>
+    </w:p>
+    <w:p>
+      <w:pPr>
+        <w:rPr>
+          <w:sz w:val="15"/>
+          <w:szCs w:val="15"/>
+        </w:rPr>
+      </w:pPr>
+      <w:r>
+        <w:rPr>
+          <w:sz w:val="15"/>
+          <w:szCs w:val="15"/>
+        </w:rPr>
+        <w:tab/>
+        <w:t>is typically because it was defined in an earlier</w:t>
+      </w:r>
+    </w:p>
+    <w:p>
+      <w:pPr>
+        <w:rPr>
+          <w:sz w:val="15"/>
+          <w:szCs w:val="15"/>
+        </w:rPr>
+      </w:pPr>
+      <w:r>
+        <w:rPr>
+          <w:sz w:val="15"/>
+          <w:szCs w:val="15"/>
+        </w:rPr>
+        <w:tab/>
+        <w:t xml:space="preserve">example, but we don't want to count on examples </w:t>
+      </w:r>
+      <w:proofErr w:type="gramStart"/>
+      <w:r>
+        <w:rPr>
+          <w:sz w:val="15"/>
+          <w:szCs w:val="15"/>
+        </w:rPr>
+        <w:t>being</w:t>
+      </w:r>
+      <w:proofErr w:type="gramEnd"/>
+    </w:p>
+    <w:p>
+      <w:pPr>
+        <w:rPr>
+          <w:sz w:val="15"/>
+          <w:szCs w:val="15"/>
+        </w:rPr>
+      </w:pPr>
+      <w:r>
+        <w:rPr>
+          <w:sz w:val="15"/>
+          <w:szCs w:val="15"/>
+        </w:rPr>
+        <w:tab/>
+        <w:t>run in order - each should execute from a clean workspace.</w:t>
+      </w:r>
+    </w:p>
+    <w:p>
+      <w:pPr>
+        <w:rPr>
+          <w:sz w:val="15"/>
+          <w:szCs w:val="15"/>
+        </w:rPr>
+      </w:pPr>
+      <w:r>
+        <w:rPr>
+          <w:sz w:val="15"/>
+          <w:szCs w:val="15"/>
+        </w:rPr>
+        <w:tab/>
+        <w:t>But I don't think that is the only issue.</w:t>
+      </w:r>
+    </w:p>
+    <w:p>
+      <w:pPr>
+        <w:rPr>
+          <w:sz w:val="15"/>
+          <w:szCs w:val="15"/>
+        </w:rPr>
+      </w:pPr>
     </w:p>
     <w:p>
       <w:pPr>
@@ -389,7 +565,7 @@
           <w:sz w:val="15"/>
           <w:szCs w:val="15"/>
         </w:rPr>
-        <w:t>ieROISelect</w:t>
+        <w:t>ipPlot</w:t>
       </w:r>
       <w:proofErr w:type="spellEnd"/>
       <w:r>
@@ -429,96 +605,45 @@
           <w:szCs w:val="15"/>
         </w:rPr>
         <w:tab/>
-        <w:t>There was a typo in the skip commands, which I fixed.</w:t>
-      </w:r>
-    </w:p>
-    <w:p>
-      <w:pPr>
-        <w:rPr>
-          <w:sz w:val="15"/>
-          <w:szCs w:val="15"/>
-        </w:rPr>
-      </w:pPr>
-      <w:r>
-        <w:rPr>
-          <w:sz w:val="15"/>
-          <w:szCs w:val="15"/>
-        </w:rPr>
-        <w:tab/>
-        <w:t xml:space="preserve">But </w:t>
-      </w:r>
+        <w:t xml:space="preserve">Dies in </w:t>
+      </w:r>
+      <w:proofErr w:type="spellStart"/>
       <w:proofErr w:type="gramStart"/>
       <w:r>
         <w:rPr>
           <w:sz w:val="15"/>
           <w:szCs w:val="15"/>
         </w:rPr>
-        <w:t>all of</w:t>
-      </w:r>
+        <w:t>ieAppGet</w:t>
+      </w:r>
+      <w:proofErr w:type="spellEnd"/>
       <w:proofErr w:type="gramEnd"/>
-      <w:r>
-        <w:rPr>
-          <w:sz w:val="15"/>
-          <w:szCs w:val="15"/>
-        </w:rPr>
-        <w:t xml:space="preserve"> the examples fail when I try to run them by </w:t>
-      </w:r>
-    </w:p>
-    <w:p>
-      <w:pPr>
-        <w:rPr>
-          <w:sz w:val="15"/>
-          <w:szCs w:val="15"/>
-        </w:rPr>
-      </w:pPr>
-      <w:r>
-        <w:rPr>
-          <w:sz w:val="15"/>
-          <w:szCs w:val="15"/>
-        </w:rPr>
-        <w:tab/>
-        <w:t xml:space="preserve">hand.  In some cases, a variable isn't defined.  This </w:t>
-      </w:r>
-    </w:p>
-    <w:p>
-      <w:pPr>
-        <w:rPr>
-          <w:sz w:val="15"/>
-          <w:szCs w:val="15"/>
-        </w:rPr>
-      </w:pPr>
-      <w:r>
-        <w:rPr>
-          <w:sz w:val="15"/>
-          <w:szCs w:val="15"/>
-        </w:rPr>
-        <w:tab/>
-        <w:t>is typically because it was defined in an earlier</w:t>
-      </w:r>
-    </w:p>
-    <w:p>
-      <w:pPr>
-        <w:rPr>
-          <w:sz w:val="15"/>
-          <w:szCs w:val="15"/>
-        </w:rPr>
-      </w:pPr>
-      <w:r>
-        <w:rPr>
-          <w:sz w:val="15"/>
-          <w:szCs w:val="15"/>
-        </w:rPr>
-        <w:tab/>
-        <w:t xml:space="preserve">example, but we don't want to count on examples </w:t>
-      </w:r>
+    </w:p>
+    <w:p>
+      <w:pPr>
+        <w:rPr>
+          <w:sz w:val="15"/>
+          <w:szCs w:val="15"/>
+        </w:rPr>
+      </w:pPr>
+      <w:r>
+        <w:rPr>
+          <w:sz w:val="15"/>
+          <w:szCs w:val="15"/>
+        </w:rPr>
+        <w:tab/>
+        <w:t xml:space="preserve">Error using </w:t>
+      </w:r>
+      <w:proofErr w:type="spellStart"/>
       <w:proofErr w:type="gramStart"/>
       <w:r>
         <w:rPr>
           <w:sz w:val="15"/>
           <w:szCs w:val="15"/>
         </w:rPr>
-        <w:t>being</w:t>
-      </w:r>
+        <w:t>ieAppGet</w:t>
+      </w:r>
+      <w:proofErr w:type="spellEnd"/>
       <w:proofErr w:type="gramEnd"/>
     </w:p>
     <w:p>
@@ -528,29 +653,454 @@
           <w:szCs w:val="15"/>
         </w:rPr>
       </w:pPr>
-      <w:r>
-        <w:rPr>
-          <w:sz w:val="15"/>
-          <w:szCs w:val="15"/>
-        </w:rPr>
-        <w:tab/>
-        <w:t>run in order - each should execute from a clean workspace.</w:t>
-      </w:r>
-    </w:p>
-    <w:p>
-      <w:pPr>
-        <w:rPr>
-          <w:sz w:val="15"/>
-          <w:szCs w:val="15"/>
-        </w:rPr>
-      </w:pPr>
-      <w:r>
-        <w:rPr>
-          <w:sz w:val="15"/>
-          <w:szCs w:val="15"/>
-        </w:rPr>
-        <w:tab/>
-        <w:t>But I don't think that is the only issue.</w:t>
+    </w:p>
+    <w:p>
+      <w:pPr>
+        <w:rPr>
+          <w:sz w:val="15"/>
+          <w:szCs w:val="15"/>
+        </w:rPr>
+      </w:pPr>
+      <w:r>
+        <w:rPr>
+          <w:sz w:val="15"/>
+          <w:szCs w:val="15"/>
+        </w:rPr>
+        <w:tab/>
+        <w:t xml:space="preserve">Undefined </w:t>
+      </w:r>
+      <w:proofErr w:type="spellStart"/>
+      <w:r>
+        <w:rPr>
+          <w:sz w:val="15"/>
+          <w:szCs w:val="15"/>
+        </w:rPr>
+        <w:t>ip</w:t>
+      </w:r>
+      <w:proofErr w:type="spellEnd"/>
+      <w:r>
+        <w:rPr>
+          <w:sz w:val="15"/>
+          <w:szCs w:val="15"/>
+        </w:rPr>
+        <w:t xml:space="preserve"> app</w:t>
+      </w:r>
+    </w:p>
+    <w:p>
+      <w:pPr>
+        <w:rPr>
+          <w:sz w:val="15"/>
+          <w:szCs w:val="15"/>
+        </w:rPr>
+      </w:pPr>
+    </w:p>
+    <w:p>
+      <w:pPr>
+        <w:rPr>
+          <w:sz w:val="15"/>
+          <w:szCs w:val="15"/>
+        </w:rPr>
+      </w:pPr>
+      <w:r>
+        <w:rPr>
+          <w:sz w:val="15"/>
+          <w:szCs w:val="15"/>
+        </w:rPr>
+        <w:tab/>
+        <w:t xml:space="preserve">Error in </w:t>
+      </w:r>
+      <w:proofErr w:type="spellStart"/>
+      <w:r>
+        <w:rPr>
+          <w:sz w:val="15"/>
+          <w:szCs w:val="15"/>
+        </w:rPr>
+        <w:t>ieROIDraw</w:t>
+      </w:r>
+      <w:proofErr w:type="spellEnd"/>
+      <w:r>
+        <w:rPr>
+          <w:sz w:val="15"/>
+          <w:szCs w:val="15"/>
+        </w:rPr>
+        <w:t xml:space="preserve"> (line 91)</w:t>
+      </w:r>
+    </w:p>
+    <w:p>
+      <w:pPr>
+        <w:rPr>
+          <w:sz w:val="15"/>
+          <w:szCs w:val="15"/>
+        </w:rPr>
+      </w:pPr>
+      <w:r>
+        <w:rPr>
+          <w:sz w:val="15"/>
+          <w:szCs w:val="15"/>
+        </w:rPr>
+        <w:tab/>
+        <w:t>[</w:t>
+      </w:r>
+      <w:proofErr w:type="gramStart"/>
+      <w:r>
+        <w:rPr>
+          <w:sz w:val="15"/>
+          <w:szCs w:val="15"/>
+        </w:rPr>
+        <w:t>~,ax</w:t>
+      </w:r>
+      <w:proofErr w:type="gramEnd"/>
+      <w:r>
+        <w:rPr>
+          <w:sz w:val="15"/>
+          <w:szCs w:val="15"/>
+        </w:rPr>
+        <w:t xml:space="preserve">] = </w:t>
+      </w:r>
+      <w:proofErr w:type="spellStart"/>
+      <w:r>
+        <w:rPr>
+          <w:sz w:val="15"/>
+          <w:szCs w:val="15"/>
+        </w:rPr>
+        <w:t>ieAppGet</w:t>
+      </w:r>
+      <w:proofErr w:type="spellEnd"/>
+      <w:r>
+        <w:rPr>
+          <w:sz w:val="15"/>
+          <w:szCs w:val="15"/>
+        </w:rPr>
+        <w:t>(</w:t>
+      </w:r>
+      <w:proofErr w:type="spellStart"/>
+      <w:r>
+        <w:rPr>
+          <w:sz w:val="15"/>
+          <w:szCs w:val="15"/>
+        </w:rPr>
+        <w:t>isetobj</w:t>
+      </w:r>
+      <w:proofErr w:type="spellEnd"/>
+      <w:r>
+        <w:rPr>
+          <w:sz w:val="15"/>
+          <w:szCs w:val="15"/>
+        </w:rPr>
+        <w:t>);</w:t>
+      </w:r>
+    </w:p>
+    <w:p>
+      <w:pPr>
+        <w:rPr>
+          <w:sz w:val="15"/>
+          <w:szCs w:val="15"/>
+        </w:rPr>
+      </w:pPr>
+    </w:p>
+    <w:p>
+      <w:pPr>
+        <w:rPr>
+          <w:sz w:val="15"/>
+          <w:szCs w:val="15"/>
+        </w:rPr>
+      </w:pPr>
+      <w:r>
+        <w:rPr>
+          <w:sz w:val="15"/>
+          <w:szCs w:val="15"/>
+        </w:rPr>
+        <w:tab/>
+        <w:t xml:space="preserve">Error in </w:t>
+      </w:r>
+      <w:proofErr w:type="spellStart"/>
+      <w:r>
+        <w:rPr>
+          <w:sz w:val="15"/>
+          <w:szCs w:val="15"/>
+        </w:rPr>
+        <w:t>plotDisplayLine</w:t>
+      </w:r>
+      <w:proofErr w:type="spellEnd"/>
+      <w:r>
+        <w:rPr>
+          <w:sz w:val="15"/>
+          <w:szCs w:val="15"/>
+        </w:rPr>
+        <w:t xml:space="preserve"> (line 64)</w:t>
+      </w:r>
+    </w:p>
+    <w:p>
+      <w:pPr>
+        <w:rPr>
+          <w:sz w:val="15"/>
+          <w:szCs w:val="15"/>
+        </w:rPr>
+      </w:pPr>
+      <w:r>
+        <w:rPr>
+          <w:sz w:val="15"/>
+          <w:szCs w:val="15"/>
+        </w:rPr>
+        <w:t xml:space="preserve">       </w:t>
+      </w:r>
+      <w:r>
+        <w:rPr>
+          <w:sz w:val="15"/>
+          <w:szCs w:val="15"/>
+        </w:rPr>
+        <w:tab/>
+        <w:t xml:space="preserve"> </w:t>
+      </w:r>
+      <w:proofErr w:type="spellStart"/>
+      <w:proofErr w:type="gramStart"/>
+      <w:r>
+        <w:rPr>
+          <w:sz w:val="15"/>
+          <w:szCs w:val="15"/>
+        </w:rPr>
+        <w:t>ieROIDraw</w:t>
+      </w:r>
+      <w:proofErr w:type="spellEnd"/>
+      <w:r>
+        <w:rPr>
+          <w:sz w:val="15"/>
+          <w:szCs w:val="15"/>
+        </w:rPr>
+        <w:t>(</w:t>
+      </w:r>
+      <w:proofErr w:type="spellStart"/>
+      <w:proofErr w:type="gramEnd"/>
+      <w:r>
+        <w:rPr>
+          <w:sz w:val="15"/>
+          <w:szCs w:val="15"/>
+        </w:rPr>
+        <w:t>ip</w:t>
+      </w:r>
+      <w:proofErr w:type="spellEnd"/>
+      <w:r>
+        <w:rPr>
+          <w:sz w:val="15"/>
+          <w:szCs w:val="15"/>
+        </w:rPr>
+        <w:t>,'</w:t>
+      </w:r>
+      <w:proofErr w:type="spellStart"/>
+      <w:r>
+        <w:rPr>
+          <w:sz w:val="15"/>
+          <w:szCs w:val="15"/>
+        </w:rPr>
+        <w:t>shape','line','shape</w:t>
+      </w:r>
+      <w:proofErr w:type="spellEnd"/>
+      <w:r>
+        <w:rPr>
+          <w:sz w:val="15"/>
+          <w:szCs w:val="15"/>
+        </w:rPr>
+        <w:t xml:space="preserve"> data',[1 </w:t>
+      </w:r>
+      <w:proofErr w:type="spellStart"/>
+      <w:r>
+        <w:rPr>
+          <w:sz w:val="15"/>
+          <w:szCs w:val="15"/>
+        </w:rPr>
+        <w:t>sz</w:t>
+      </w:r>
+      <w:proofErr w:type="spellEnd"/>
+      <w:r>
+        <w:rPr>
+          <w:sz w:val="15"/>
+          <w:szCs w:val="15"/>
+        </w:rPr>
+        <w:t xml:space="preserve">(2) </w:t>
+      </w:r>
+      <w:proofErr w:type="spellStart"/>
+      <w:r>
+        <w:rPr>
+          <w:sz w:val="15"/>
+          <w:szCs w:val="15"/>
+        </w:rPr>
+        <w:t>xy</w:t>
+      </w:r>
+      <w:proofErr w:type="spellEnd"/>
+      <w:r>
+        <w:rPr>
+          <w:sz w:val="15"/>
+          <w:szCs w:val="15"/>
+        </w:rPr>
+        <w:t xml:space="preserve">(2) </w:t>
+      </w:r>
+      <w:proofErr w:type="spellStart"/>
+      <w:r>
+        <w:rPr>
+          <w:sz w:val="15"/>
+          <w:szCs w:val="15"/>
+        </w:rPr>
+        <w:t>xy</w:t>
+      </w:r>
+      <w:proofErr w:type="spellEnd"/>
+      <w:r>
+        <w:rPr>
+          <w:sz w:val="15"/>
+          <w:szCs w:val="15"/>
+        </w:rPr>
+        <w:t>(2)]);</w:t>
+      </w:r>
+    </w:p>
+    <w:p>
+      <w:pPr>
+        <w:rPr>
+          <w:sz w:val="15"/>
+          <w:szCs w:val="15"/>
+        </w:rPr>
+      </w:pPr>
+    </w:p>
+    <w:p>
+      <w:pPr>
+        <w:rPr>
+          <w:sz w:val="15"/>
+          <w:szCs w:val="15"/>
+        </w:rPr>
+      </w:pPr>
+      <w:r>
+        <w:rPr>
+          <w:sz w:val="15"/>
+          <w:szCs w:val="15"/>
+        </w:rPr>
+        <w:tab/>
+        <w:t xml:space="preserve">Error in </w:t>
+      </w:r>
+      <w:proofErr w:type="spellStart"/>
+      <w:r>
+        <w:rPr>
+          <w:sz w:val="15"/>
+          <w:szCs w:val="15"/>
+        </w:rPr>
+        <w:t>ipPlot</w:t>
+      </w:r>
+      <w:proofErr w:type="spellEnd"/>
+      <w:r>
+        <w:rPr>
+          <w:sz w:val="15"/>
+          <w:szCs w:val="15"/>
+        </w:rPr>
+        <w:t xml:space="preserve"> (line 63)</w:t>
+      </w:r>
+    </w:p>
+    <w:p>
+      <w:pPr>
+        <w:rPr>
+          <w:sz w:val="15"/>
+          <w:szCs w:val="15"/>
+        </w:rPr>
+      </w:pPr>
+      <w:r>
+        <w:rPr>
+          <w:sz w:val="15"/>
+          <w:szCs w:val="15"/>
+        </w:rPr>
+        <w:t xml:space="preserve">        </w:t>
+      </w:r>
+      <w:r>
+        <w:rPr>
+          <w:sz w:val="15"/>
+          <w:szCs w:val="15"/>
+        </w:rPr>
+        <w:tab/>
+        <w:t>[</w:t>
+      </w:r>
+      <w:proofErr w:type="spellStart"/>
+      <w:r>
+        <w:rPr>
+          <w:sz w:val="15"/>
+          <w:szCs w:val="15"/>
+        </w:rPr>
+        <w:t>uData</w:t>
+      </w:r>
+      <w:proofErr w:type="spellEnd"/>
+      <w:r>
+        <w:rPr>
+          <w:sz w:val="15"/>
+          <w:szCs w:val="15"/>
+        </w:rPr>
+        <w:t xml:space="preserve">, </w:t>
+      </w:r>
+      <w:proofErr w:type="spellStart"/>
+      <w:r>
+        <w:rPr>
+          <w:sz w:val="15"/>
+          <w:szCs w:val="15"/>
+        </w:rPr>
+        <w:t>hdl</w:t>
+      </w:r>
+      <w:proofErr w:type="spellEnd"/>
+      <w:r>
+        <w:rPr>
+          <w:sz w:val="15"/>
+          <w:szCs w:val="15"/>
+        </w:rPr>
+        <w:t xml:space="preserve">] = </w:t>
+      </w:r>
+      <w:proofErr w:type="spellStart"/>
+      <w:r>
+        <w:rPr>
+          <w:sz w:val="15"/>
+          <w:szCs w:val="15"/>
+        </w:rPr>
+        <w:t>plotDisplayLine</w:t>
+      </w:r>
+      <w:proofErr w:type="spellEnd"/>
+      <w:r>
+        <w:rPr>
+          <w:sz w:val="15"/>
+          <w:szCs w:val="15"/>
+        </w:rPr>
+        <w:t>(</w:t>
+      </w:r>
+      <w:proofErr w:type="spellStart"/>
+      <w:r>
+        <w:rPr>
+          <w:sz w:val="15"/>
+          <w:szCs w:val="15"/>
+        </w:rPr>
+        <w:t>ip</w:t>
+      </w:r>
+      <w:proofErr w:type="spellEnd"/>
+      <w:r>
+        <w:rPr>
+          <w:sz w:val="15"/>
+          <w:szCs w:val="15"/>
+        </w:rPr>
+        <w:t>,'h</w:t>
+      </w:r>
+      <w:proofErr w:type="gramStart"/>
+      <w:r>
+        <w:rPr>
+          <w:sz w:val="15"/>
+          <w:szCs w:val="15"/>
+        </w:rPr>
+        <w:t>',</w:t>
+      </w:r>
+      <w:proofErr w:type="spellStart"/>
+      <w:r>
+        <w:rPr>
+          <w:sz w:val="15"/>
+          <w:szCs w:val="15"/>
+        </w:rPr>
+        <w:t>xy</w:t>
+      </w:r>
+      <w:proofErr w:type="spellEnd"/>
+      <w:proofErr w:type="gramEnd"/>
+      <w:r>
+        <w:rPr>
+          <w:sz w:val="15"/>
+          <w:szCs w:val="15"/>
+        </w:rPr>
+        <w:t>);</w:t>
       </w:r>
     </w:p>
     <w:p>
@@ -596,7 +1146,7 @@
           <w:sz w:val="15"/>
           <w:szCs w:val="15"/>
         </w:rPr>
-        <w:t>ipPlot</w:t>
+        <w:t>macbethSelect</w:t>
       </w:r>
       <w:proofErr w:type="spellEnd"/>
       <w:r>
@@ -636,15 +1186,691 @@
           <w:szCs w:val="15"/>
         </w:rPr>
         <w:tab/>
-        <w:t xml:space="preserve">Dies in </w:t>
-      </w:r>
-      <w:proofErr w:type="spellStart"/>
+        <w:t xml:space="preserve">There are a bunch of examples in this file.  I tried </w:t>
+      </w:r>
       <w:proofErr w:type="gramStart"/>
       <w:r>
         <w:rPr>
           <w:sz w:val="15"/>
           <w:szCs w:val="15"/>
         </w:rPr>
+        <w:t>maybe</w:t>
+      </w:r>
+      <w:proofErr w:type="gramEnd"/>
+    </w:p>
+    <w:p>
+      <w:pPr>
+        <w:rPr>
+          <w:sz w:val="15"/>
+          <w:szCs w:val="15"/>
+        </w:rPr>
+      </w:pPr>
+      <w:r>
+        <w:rPr>
+          <w:sz w:val="15"/>
+          <w:szCs w:val="15"/>
+        </w:rPr>
+        <w:tab/>
+        <w:t xml:space="preserve">the first four, each of which failed for a reason </w:t>
+      </w:r>
+      <w:proofErr w:type="gramStart"/>
+      <w:r>
+        <w:rPr>
+          <w:sz w:val="15"/>
+          <w:szCs w:val="15"/>
+        </w:rPr>
+        <w:t>that</w:t>
+      </w:r>
+      <w:proofErr w:type="gramEnd"/>
+    </w:p>
+    <w:p>
+      <w:pPr>
+        <w:rPr>
+          <w:sz w:val="15"/>
+          <w:szCs w:val="15"/>
+        </w:rPr>
+      </w:pPr>
+      <w:r>
+        <w:rPr>
+          <w:sz w:val="15"/>
+          <w:szCs w:val="15"/>
+        </w:rPr>
+        <w:tab/>
+        <w:t>wasn't immediately obvious to me.</w:t>
+      </w:r>
+    </w:p>
+    <w:p>
+      <w:pPr>
+        <w:rPr>
+          <w:sz w:val="15"/>
+          <w:szCs w:val="15"/>
+        </w:rPr>
+      </w:pPr>
+    </w:p>
+    <w:p>
+      <w:pPr>
+        <w:rPr>
+          <w:sz w:val="15"/>
+          <w:szCs w:val="15"/>
+        </w:rPr>
+      </w:pPr>
+      <w:r>
+        <w:rPr>
+          <w:sz w:val="15"/>
+          <w:szCs w:val="15"/>
+        </w:rPr>
+        <w:t>*****</w:t>
+      </w:r>
+    </w:p>
+    <w:p>
+      <w:pPr>
+        <w:rPr>
+          <w:sz w:val="15"/>
+          <w:szCs w:val="15"/>
+        </w:rPr>
+      </w:pPr>
+      <w:r>
+        <w:rPr>
+          <w:sz w:val="15"/>
+          <w:szCs w:val="15"/>
+        </w:rPr>
+        <w:t xml:space="preserve">At least one example failed for </w:t>
+      </w:r>
+      <w:proofErr w:type="spellStart"/>
+      <w:r>
+        <w:rPr>
+          <w:sz w:val="15"/>
+          <w:szCs w:val="15"/>
+        </w:rPr>
+        <w:t>sceneHarmonic</w:t>
+      </w:r>
+      <w:proofErr w:type="spellEnd"/>
+      <w:r>
+        <w:rPr>
+          <w:sz w:val="15"/>
+          <w:szCs w:val="15"/>
+        </w:rPr>
+        <w:t>.</w:t>
+      </w:r>
+    </w:p>
+    <w:p>
+      <w:pPr>
+        <w:rPr>
+          <w:sz w:val="15"/>
+          <w:szCs w:val="15"/>
+        </w:rPr>
+      </w:pPr>
+      <w:r>
+        <w:rPr>
+          <w:sz w:val="15"/>
+          <w:szCs w:val="15"/>
+        </w:rPr>
+        <w:tab/>
+        <w:t>@Brian</w:t>
+      </w:r>
+    </w:p>
+    <w:p>
+      <w:pPr>
+        <w:rPr>
+          <w:sz w:val="15"/>
+          <w:szCs w:val="15"/>
+        </w:rPr>
+      </w:pPr>
+      <w:r>
+        <w:rPr>
+          <w:sz w:val="15"/>
+          <w:szCs w:val="15"/>
+        </w:rPr>
+        <w:tab/>
+        <w:t xml:space="preserve">Examples call </w:t>
+      </w:r>
+      <w:proofErr w:type="spellStart"/>
+      <w:r>
+        <w:rPr>
+          <w:sz w:val="15"/>
+          <w:szCs w:val="15"/>
+        </w:rPr>
+        <w:t>sceneInit</w:t>
+      </w:r>
+      <w:proofErr w:type="spellEnd"/>
+      <w:r>
+        <w:rPr>
+          <w:sz w:val="15"/>
+          <w:szCs w:val="15"/>
+        </w:rPr>
+        <w:t xml:space="preserve"> and </w:t>
+      </w:r>
+      <w:proofErr w:type="spellStart"/>
+      <w:r>
+        <w:rPr>
+          <w:sz w:val="15"/>
+          <w:szCs w:val="15"/>
+        </w:rPr>
+        <w:t>sceneComplete</w:t>
+      </w:r>
+      <w:proofErr w:type="spellEnd"/>
+      <w:r>
+        <w:rPr>
+          <w:sz w:val="15"/>
+          <w:szCs w:val="15"/>
+        </w:rPr>
+        <w:t>, neither of which exist.</w:t>
+      </w:r>
+    </w:p>
+    <w:p>
+      <w:pPr>
+        <w:rPr>
+          <w:sz w:val="15"/>
+          <w:szCs w:val="15"/>
+        </w:rPr>
+      </w:pPr>
+    </w:p>
+    <w:p>
+      <w:pPr>
+        <w:rPr>
+          <w:sz w:val="15"/>
+          <w:szCs w:val="15"/>
+        </w:rPr>
+      </w:pPr>
+      <w:r>
+        <w:rPr>
+          <w:sz w:val="15"/>
+          <w:szCs w:val="15"/>
+        </w:rPr>
+        <w:t>*****</w:t>
+      </w:r>
+    </w:p>
+    <w:p>
+      <w:pPr>
+        <w:rPr>
+          <w:sz w:val="15"/>
+          <w:szCs w:val="15"/>
+        </w:rPr>
+      </w:pPr>
+      <w:r>
+        <w:rPr>
+          <w:sz w:val="15"/>
+          <w:szCs w:val="15"/>
+        </w:rPr>
+        <w:t xml:space="preserve">At least one example failed for </w:t>
+      </w:r>
+      <w:proofErr w:type="spellStart"/>
+      <w:r>
+        <w:rPr>
+          <w:sz w:val="15"/>
+          <w:szCs w:val="15"/>
+        </w:rPr>
+        <w:t>lensList</w:t>
+      </w:r>
+      <w:proofErr w:type="spellEnd"/>
+      <w:r>
+        <w:rPr>
+          <w:sz w:val="15"/>
+          <w:szCs w:val="15"/>
+        </w:rPr>
+        <w:t>.</w:t>
+      </w:r>
+    </w:p>
+    <w:p>
+      <w:pPr>
+        <w:rPr>
+          <w:sz w:val="15"/>
+          <w:szCs w:val="15"/>
+        </w:rPr>
+      </w:pPr>
+      <w:r>
+        <w:rPr>
+          <w:sz w:val="15"/>
+          <w:szCs w:val="15"/>
+        </w:rPr>
+        <w:tab/>
+        <w:t>@Brian</w:t>
+      </w:r>
+    </w:p>
+    <w:p>
+      <w:pPr>
+        <w:rPr>
+          <w:sz w:val="15"/>
+          <w:szCs w:val="15"/>
+        </w:rPr>
+      </w:pPr>
+      <w:r>
+        <w:rPr>
+          <w:sz w:val="15"/>
+          <w:szCs w:val="15"/>
+        </w:rPr>
+        <w:tab/>
+        <w:t xml:space="preserve">&gt;&gt;    </w:t>
+      </w:r>
+      <w:proofErr w:type="spellStart"/>
+      <w:r>
+        <w:rPr>
+          <w:sz w:val="15"/>
+          <w:szCs w:val="15"/>
+        </w:rPr>
+        <w:t>lensNames</w:t>
+      </w:r>
+      <w:proofErr w:type="spellEnd"/>
+      <w:r>
+        <w:rPr>
+          <w:sz w:val="15"/>
+          <w:szCs w:val="15"/>
+        </w:rPr>
+        <w:t xml:space="preserve"> = </w:t>
+      </w:r>
+      <w:proofErr w:type="spellStart"/>
+      <w:proofErr w:type="gramStart"/>
+      <w:r>
+        <w:rPr>
+          <w:sz w:val="15"/>
+          <w:szCs w:val="15"/>
+        </w:rPr>
+        <w:t>lensList</w:t>
+      </w:r>
+      <w:proofErr w:type="spellEnd"/>
+      <w:r>
+        <w:rPr>
+          <w:sz w:val="15"/>
+          <w:szCs w:val="15"/>
+        </w:rPr>
+        <w:t>;</w:t>
+      </w:r>
+      <w:proofErr w:type="gramEnd"/>
+      <w:r>
+        <w:rPr>
+          <w:sz w:val="15"/>
+          <w:szCs w:val="15"/>
+        </w:rPr>
+        <w:t xml:space="preserve">   </w:t>
+      </w:r>
+    </w:p>
+    <w:p>
+      <w:pPr>
+        <w:rPr>
+          <w:sz w:val="15"/>
+          <w:szCs w:val="15"/>
+        </w:rPr>
+      </w:pPr>
+      <w:r>
+        <w:rPr>
+          <w:sz w:val="15"/>
+          <w:szCs w:val="15"/>
+        </w:rPr>
+        <w:tab/>
+        <w:t>Unrecognized function or variable '</w:t>
+      </w:r>
+      <w:proofErr w:type="spellStart"/>
+      <w:r>
+        <w:rPr>
+          <w:sz w:val="15"/>
+          <w:szCs w:val="15"/>
+        </w:rPr>
+        <w:t>piDirGet</w:t>
+      </w:r>
+      <w:proofErr w:type="spellEnd"/>
+      <w:r>
+        <w:rPr>
+          <w:sz w:val="15"/>
+          <w:szCs w:val="15"/>
+        </w:rPr>
+        <w:t>'.</w:t>
+      </w:r>
+    </w:p>
+    <w:p>
+      <w:pPr>
+        <w:rPr>
+          <w:sz w:val="15"/>
+          <w:szCs w:val="15"/>
+        </w:rPr>
+      </w:pPr>
+    </w:p>
+    <w:p>
+      <w:pPr>
+        <w:rPr>
+          <w:sz w:val="15"/>
+          <w:szCs w:val="15"/>
+        </w:rPr>
+      </w:pPr>
+      <w:r>
+        <w:rPr>
+          <w:sz w:val="15"/>
+          <w:szCs w:val="15"/>
+        </w:rPr>
+        <w:tab/>
+        <w:t xml:space="preserve">Error in </w:t>
+      </w:r>
+      <w:proofErr w:type="spellStart"/>
+      <w:r>
+        <w:rPr>
+          <w:sz w:val="15"/>
+          <w:szCs w:val="15"/>
+        </w:rPr>
+        <w:t>lensList</w:t>
+      </w:r>
+      <w:proofErr w:type="spellEnd"/>
+      <w:r>
+        <w:rPr>
+          <w:sz w:val="15"/>
+          <w:szCs w:val="15"/>
+        </w:rPr>
+        <w:t xml:space="preserve"> (line 57)</w:t>
+      </w:r>
+    </w:p>
+    <w:p>
+      <w:pPr>
+        <w:rPr>
+          <w:sz w:val="15"/>
+          <w:szCs w:val="15"/>
+        </w:rPr>
+      </w:pPr>
+      <w:r>
+        <w:rPr>
+          <w:sz w:val="15"/>
+          <w:szCs w:val="15"/>
+        </w:rPr>
+        <w:tab/>
+        <w:t xml:space="preserve">files = </w:t>
+      </w:r>
+      <w:proofErr w:type="spellStart"/>
+      <w:r>
+        <w:rPr>
+          <w:sz w:val="15"/>
+          <w:szCs w:val="15"/>
+        </w:rPr>
+        <w:t>dir</w:t>
+      </w:r>
+      <w:proofErr w:type="spellEnd"/>
+      <w:r>
+        <w:rPr>
+          <w:sz w:val="15"/>
+          <w:szCs w:val="15"/>
+        </w:rPr>
+        <w:t>(</w:t>
+      </w:r>
+      <w:proofErr w:type="spellStart"/>
+      <w:r>
+        <w:rPr>
+          <w:sz w:val="15"/>
+          <w:szCs w:val="15"/>
+        </w:rPr>
+        <w:t>fullfile</w:t>
+      </w:r>
+      <w:proofErr w:type="spellEnd"/>
+      <w:r>
+        <w:rPr>
+          <w:sz w:val="15"/>
+          <w:szCs w:val="15"/>
+        </w:rPr>
+        <w:t>(</w:t>
+      </w:r>
+      <w:proofErr w:type="spellStart"/>
+      <w:r>
+        <w:rPr>
+          <w:sz w:val="15"/>
+          <w:szCs w:val="15"/>
+        </w:rPr>
+        <w:t>piDirGet</w:t>
+      </w:r>
+      <w:proofErr w:type="spellEnd"/>
+      <w:r>
+        <w:rPr>
+          <w:sz w:val="15"/>
+          <w:szCs w:val="15"/>
+        </w:rPr>
+        <w:t>('lens'</w:t>
+      </w:r>
+      <w:proofErr w:type="gramStart"/>
+      <w:r>
+        <w:rPr>
+          <w:sz w:val="15"/>
+          <w:szCs w:val="15"/>
+        </w:rPr>
+        <w:t>),star</w:t>
+      </w:r>
+      <w:proofErr w:type="gramEnd"/>
+      <w:r>
+        <w:rPr>
+          <w:sz w:val="15"/>
+          <w:szCs w:val="15"/>
+        </w:rPr>
+        <w:t>));</w:t>
+      </w:r>
+    </w:p>
+    <w:p>
+      <w:pPr>
+        <w:rPr>
+          <w:sz w:val="15"/>
+          <w:szCs w:val="15"/>
+        </w:rPr>
+      </w:pPr>
+    </w:p>
+    <w:p>
+      <w:pPr>
+        <w:rPr>
+          <w:sz w:val="15"/>
+          <w:szCs w:val="15"/>
+        </w:rPr>
+      </w:pPr>
+      <w:r>
+        <w:rPr>
+          <w:sz w:val="15"/>
+          <w:szCs w:val="15"/>
+        </w:rPr>
+        <w:t>*****</w:t>
+      </w:r>
+    </w:p>
+    <w:p>
+      <w:pPr>
+        <w:rPr>
+          <w:sz w:val="15"/>
+          <w:szCs w:val="15"/>
+        </w:rPr>
+      </w:pPr>
+      <w:r>
+        <w:rPr>
+          <w:sz w:val="15"/>
+          <w:szCs w:val="15"/>
+        </w:rPr>
+        <w:t xml:space="preserve">At least one example failed for </w:t>
+      </w:r>
+      <w:proofErr w:type="spellStart"/>
+      <w:r>
+        <w:rPr>
+          <w:sz w:val="15"/>
+          <w:szCs w:val="15"/>
+        </w:rPr>
+        <w:t>oiPlot</w:t>
+      </w:r>
+      <w:proofErr w:type="spellEnd"/>
+      <w:r>
+        <w:rPr>
+          <w:sz w:val="15"/>
+          <w:szCs w:val="15"/>
+        </w:rPr>
+        <w:t>.</w:t>
+      </w:r>
+    </w:p>
+    <w:p>
+      <w:pPr>
+        <w:rPr>
+          <w:sz w:val="15"/>
+          <w:szCs w:val="15"/>
+        </w:rPr>
+      </w:pPr>
+      <w:r>
+        <w:rPr>
+          <w:sz w:val="15"/>
+          <w:szCs w:val="15"/>
+        </w:rPr>
+        <w:tab/>
+        <w:t>@Brian</w:t>
+      </w:r>
+    </w:p>
+    <w:p>
+      <w:pPr>
+        <w:rPr>
+          <w:sz w:val="15"/>
+          <w:szCs w:val="15"/>
+        </w:rPr>
+      </w:pPr>
+      <w:r>
+        <w:rPr>
+          <w:sz w:val="15"/>
+          <w:szCs w:val="15"/>
+        </w:rPr>
+        <w:tab/>
+        <w:t xml:space="preserve">This was broken </w:t>
+      </w:r>
+      <w:proofErr w:type="spellStart"/>
+      <w:r>
+        <w:rPr>
+          <w:sz w:val="15"/>
+          <w:szCs w:val="15"/>
+        </w:rPr>
+        <w:t>becaues</w:t>
+      </w:r>
+      <w:proofErr w:type="spellEnd"/>
+      <w:r>
+        <w:rPr>
+          <w:sz w:val="15"/>
+          <w:szCs w:val="15"/>
+        </w:rPr>
+        <w:t xml:space="preserve"> the call to </w:t>
+      </w:r>
+    </w:p>
+    <w:p>
+      <w:pPr>
+        <w:rPr>
+          <w:sz w:val="15"/>
+          <w:szCs w:val="15"/>
+        </w:rPr>
+      </w:pPr>
+      <w:r>
+        <w:rPr>
+          <w:sz w:val="15"/>
+          <w:szCs w:val="15"/>
+        </w:rPr>
+        <w:tab/>
+      </w:r>
+      <w:r>
+        <w:rPr>
+          <w:sz w:val="15"/>
+          <w:szCs w:val="15"/>
+        </w:rPr>
+        <w:tab/>
+      </w:r>
+      <w:proofErr w:type="spellStart"/>
+      <w:r>
+        <w:rPr>
+          <w:sz w:val="15"/>
+          <w:szCs w:val="15"/>
+        </w:rPr>
+        <w:t>uData</w:t>
+      </w:r>
+      <w:proofErr w:type="spellEnd"/>
+      <w:r>
+        <w:rPr>
+          <w:sz w:val="15"/>
+          <w:szCs w:val="15"/>
+        </w:rPr>
+        <w:t xml:space="preserve"> = </w:t>
+      </w:r>
+      <w:proofErr w:type="spellStart"/>
+      <w:proofErr w:type="gramStart"/>
+      <w:r>
+        <w:rPr>
+          <w:sz w:val="15"/>
+          <w:szCs w:val="15"/>
+        </w:rPr>
+        <w:t>oiPlot</w:t>
+      </w:r>
+      <w:proofErr w:type="spellEnd"/>
+      <w:r>
+        <w:rPr>
+          <w:sz w:val="15"/>
+          <w:szCs w:val="15"/>
+        </w:rPr>
+        <w:t>(</w:t>
+      </w:r>
+      <w:proofErr w:type="spellStart"/>
+      <w:proofErr w:type="gramEnd"/>
+      <w:r>
+        <w:rPr>
+          <w:sz w:val="15"/>
+          <w:szCs w:val="15"/>
+        </w:rPr>
+        <w:t>oi,'irradiance</w:t>
+      </w:r>
+      <w:proofErr w:type="spellEnd"/>
+      <w:r>
+        <w:rPr>
+          <w:sz w:val="15"/>
+          <w:szCs w:val="15"/>
+        </w:rPr>
+        <w:t xml:space="preserve"> energy </w:t>
+      </w:r>
+      <w:proofErr w:type="spellStart"/>
+      <w:r>
+        <w:rPr>
+          <w:sz w:val="15"/>
+          <w:szCs w:val="15"/>
+        </w:rPr>
+        <w:t>roi</w:t>
+      </w:r>
+      <w:proofErr w:type="spellEnd"/>
+      <w:r>
+        <w:rPr>
+          <w:sz w:val="15"/>
+          <w:szCs w:val="15"/>
+        </w:rPr>
+        <w:t>');</w:t>
+      </w:r>
+    </w:p>
+    <w:p>
+      <w:pPr>
+        <w:rPr>
+          <w:sz w:val="15"/>
+          <w:szCs w:val="15"/>
+        </w:rPr>
+      </w:pPr>
+      <w:r>
+        <w:rPr>
+          <w:sz w:val="15"/>
+          <w:szCs w:val="15"/>
+        </w:rPr>
+        <w:tab/>
+        <w:t>died with this error message:</w:t>
+      </w:r>
+    </w:p>
+    <w:p>
+      <w:pPr>
+        <w:rPr>
+          <w:sz w:val="15"/>
+          <w:szCs w:val="15"/>
+        </w:rPr>
+      </w:pPr>
+      <w:r>
+        <w:rPr>
+          <w:sz w:val="15"/>
+          <w:szCs w:val="15"/>
+        </w:rPr>
+        <w:tab/>
+      </w:r>
+      <w:r>
+        <w:rPr>
+          <w:sz w:val="15"/>
+          <w:szCs w:val="15"/>
+        </w:rPr>
+        <w:tab/>
+        <w:t xml:space="preserve">Error using </w:t>
+      </w:r>
+      <w:proofErr w:type="spellStart"/>
+      <w:proofErr w:type="gramStart"/>
+      <w:r>
+        <w:rPr>
+          <w:sz w:val="15"/>
+          <w:szCs w:val="15"/>
+        </w:rPr>
         <w:t>ieAppGet</w:t>
       </w:r>
       <w:proofErr w:type="spellEnd"/>
@@ -662,1264 +1888,7 @@
           <w:sz w:val="15"/>
           <w:szCs w:val="15"/>
         </w:rPr>
-        <w:tab/>
-        <w:t xml:space="preserve">Error using </w:t>
-      </w:r>
-      <w:proofErr w:type="spellStart"/>
-      <w:proofErr w:type="gramStart"/>
-      <w:r>
-        <w:rPr>
-          <w:sz w:val="15"/>
-          <w:szCs w:val="15"/>
-        </w:rPr>
-        <w:t>ieAppGet</w:t>
-      </w:r>
-      <w:proofErr w:type="spellEnd"/>
-      <w:proofErr w:type="gramEnd"/>
-    </w:p>
-    <w:p>
-      <w:pPr>
-        <w:rPr>
-          <w:sz w:val="15"/>
-          <w:szCs w:val="15"/>
-        </w:rPr>
-      </w:pPr>
-    </w:p>
-    <w:p>
-      <w:pPr>
-        <w:rPr>
-          <w:sz w:val="15"/>
-          <w:szCs w:val="15"/>
-        </w:rPr>
-      </w:pPr>
-      <w:r>
-        <w:rPr>
-          <w:sz w:val="15"/>
-          <w:szCs w:val="15"/>
-        </w:rPr>
-        <w:tab/>
-        <w:t xml:space="preserve">Undefined </w:t>
-      </w:r>
-      <w:proofErr w:type="spellStart"/>
-      <w:r>
-        <w:rPr>
-          <w:sz w:val="15"/>
-          <w:szCs w:val="15"/>
-        </w:rPr>
-        <w:t>ip</w:t>
-      </w:r>
-      <w:proofErr w:type="spellEnd"/>
-      <w:r>
-        <w:rPr>
-          <w:sz w:val="15"/>
-          <w:szCs w:val="15"/>
-        </w:rPr>
-        <w:t xml:space="preserve"> app</w:t>
-      </w:r>
-    </w:p>
-    <w:p>
-      <w:pPr>
-        <w:rPr>
-          <w:sz w:val="15"/>
-          <w:szCs w:val="15"/>
-        </w:rPr>
-      </w:pPr>
-    </w:p>
-    <w:p>
-      <w:pPr>
-        <w:rPr>
-          <w:sz w:val="15"/>
-          <w:szCs w:val="15"/>
-        </w:rPr>
-      </w:pPr>
-      <w:r>
-        <w:rPr>
-          <w:sz w:val="15"/>
-          <w:szCs w:val="15"/>
-        </w:rPr>
-        <w:tab/>
-        <w:t xml:space="preserve">Error in </w:t>
-      </w:r>
-      <w:proofErr w:type="spellStart"/>
-      <w:r>
-        <w:rPr>
-          <w:sz w:val="15"/>
-          <w:szCs w:val="15"/>
-        </w:rPr>
-        <w:t>ieROIDraw</w:t>
-      </w:r>
-      <w:proofErr w:type="spellEnd"/>
-      <w:r>
-        <w:rPr>
-          <w:sz w:val="15"/>
-          <w:szCs w:val="15"/>
-        </w:rPr>
-        <w:t xml:space="preserve"> (line 91)</w:t>
-      </w:r>
-    </w:p>
-    <w:p>
-      <w:pPr>
-        <w:rPr>
-          <w:sz w:val="15"/>
-          <w:szCs w:val="15"/>
-        </w:rPr>
-      </w:pPr>
-      <w:r>
-        <w:rPr>
-          <w:sz w:val="15"/>
-          <w:szCs w:val="15"/>
-        </w:rPr>
-        <w:tab/>
-        <w:t>[</w:t>
-      </w:r>
-      <w:proofErr w:type="gramStart"/>
-      <w:r>
-        <w:rPr>
-          <w:sz w:val="15"/>
-          <w:szCs w:val="15"/>
-        </w:rPr>
-        <w:t>~,ax</w:t>
-      </w:r>
-      <w:proofErr w:type="gramEnd"/>
-      <w:r>
-        <w:rPr>
-          <w:sz w:val="15"/>
-          <w:szCs w:val="15"/>
-        </w:rPr>
-        <w:t xml:space="preserve">] = </w:t>
-      </w:r>
-      <w:proofErr w:type="spellStart"/>
-      <w:r>
-        <w:rPr>
-          <w:sz w:val="15"/>
-          <w:szCs w:val="15"/>
-        </w:rPr>
-        <w:t>ieAppGet</w:t>
-      </w:r>
-      <w:proofErr w:type="spellEnd"/>
-      <w:r>
-        <w:rPr>
-          <w:sz w:val="15"/>
-          <w:szCs w:val="15"/>
-        </w:rPr>
-        <w:t>(</w:t>
-      </w:r>
-      <w:proofErr w:type="spellStart"/>
-      <w:r>
-        <w:rPr>
-          <w:sz w:val="15"/>
-          <w:szCs w:val="15"/>
-        </w:rPr>
-        <w:t>isetobj</w:t>
-      </w:r>
-      <w:proofErr w:type="spellEnd"/>
-      <w:r>
-        <w:rPr>
-          <w:sz w:val="15"/>
-          <w:szCs w:val="15"/>
-        </w:rPr>
-        <w:t>);</w:t>
-      </w:r>
-    </w:p>
-    <w:p>
-      <w:pPr>
-        <w:rPr>
-          <w:sz w:val="15"/>
-          <w:szCs w:val="15"/>
-        </w:rPr>
-      </w:pPr>
-    </w:p>
-    <w:p>
-      <w:pPr>
-        <w:rPr>
-          <w:sz w:val="15"/>
-          <w:szCs w:val="15"/>
-        </w:rPr>
-      </w:pPr>
-      <w:r>
-        <w:rPr>
-          <w:sz w:val="15"/>
-          <w:szCs w:val="15"/>
-        </w:rPr>
-        <w:tab/>
-        <w:t xml:space="preserve">Error in </w:t>
-      </w:r>
-      <w:proofErr w:type="spellStart"/>
-      <w:r>
-        <w:rPr>
-          <w:sz w:val="15"/>
-          <w:szCs w:val="15"/>
-        </w:rPr>
-        <w:t>plotDisplayLine</w:t>
-      </w:r>
-      <w:proofErr w:type="spellEnd"/>
-      <w:r>
-        <w:rPr>
-          <w:sz w:val="15"/>
-          <w:szCs w:val="15"/>
-        </w:rPr>
-        <w:t xml:space="preserve"> (line 64)</w:t>
-      </w:r>
-    </w:p>
-    <w:p>
-      <w:pPr>
-        <w:rPr>
-          <w:sz w:val="15"/>
-          <w:szCs w:val="15"/>
-        </w:rPr>
-      </w:pPr>
-      <w:r>
-        <w:rPr>
-          <w:sz w:val="15"/>
-          <w:szCs w:val="15"/>
-        </w:rPr>
-        <w:t xml:space="preserve">       </w:t>
-      </w:r>
-      <w:r>
-        <w:rPr>
-          <w:sz w:val="15"/>
-          <w:szCs w:val="15"/>
-        </w:rPr>
-        <w:tab/>
-        <w:t xml:space="preserve"> </w:t>
-      </w:r>
-      <w:proofErr w:type="spellStart"/>
-      <w:proofErr w:type="gramStart"/>
-      <w:r>
-        <w:rPr>
-          <w:sz w:val="15"/>
-          <w:szCs w:val="15"/>
-        </w:rPr>
-        <w:t>ieROIDraw</w:t>
-      </w:r>
-      <w:proofErr w:type="spellEnd"/>
-      <w:r>
-        <w:rPr>
-          <w:sz w:val="15"/>
-          <w:szCs w:val="15"/>
-        </w:rPr>
-        <w:t>(</w:t>
-      </w:r>
-      <w:proofErr w:type="spellStart"/>
-      <w:proofErr w:type="gramEnd"/>
-      <w:r>
-        <w:rPr>
-          <w:sz w:val="15"/>
-          <w:szCs w:val="15"/>
-        </w:rPr>
-        <w:t>ip</w:t>
-      </w:r>
-      <w:proofErr w:type="spellEnd"/>
-      <w:r>
-        <w:rPr>
-          <w:sz w:val="15"/>
-          <w:szCs w:val="15"/>
-        </w:rPr>
-        <w:t>,'</w:t>
-      </w:r>
-      <w:proofErr w:type="spellStart"/>
-      <w:r>
-        <w:rPr>
-          <w:sz w:val="15"/>
-          <w:szCs w:val="15"/>
-        </w:rPr>
-        <w:t>shape','line','shape</w:t>
-      </w:r>
-      <w:proofErr w:type="spellEnd"/>
-      <w:r>
-        <w:rPr>
-          <w:sz w:val="15"/>
-          <w:szCs w:val="15"/>
-        </w:rPr>
-        <w:t xml:space="preserve"> data',[1 </w:t>
-      </w:r>
-      <w:proofErr w:type="spellStart"/>
-      <w:r>
-        <w:rPr>
-          <w:sz w:val="15"/>
-          <w:szCs w:val="15"/>
-        </w:rPr>
-        <w:t>sz</w:t>
-      </w:r>
-      <w:proofErr w:type="spellEnd"/>
-      <w:r>
-        <w:rPr>
-          <w:sz w:val="15"/>
-          <w:szCs w:val="15"/>
-        </w:rPr>
-        <w:t xml:space="preserve">(2) </w:t>
-      </w:r>
-      <w:proofErr w:type="spellStart"/>
-      <w:r>
-        <w:rPr>
-          <w:sz w:val="15"/>
-          <w:szCs w:val="15"/>
-        </w:rPr>
-        <w:t>xy</w:t>
-      </w:r>
-      <w:proofErr w:type="spellEnd"/>
-      <w:r>
-        <w:rPr>
-          <w:sz w:val="15"/>
-          <w:szCs w:val="15"/>
-        </w:rPr>
-        <w:t xml:space="preserve">(2) </w:t>
-      </w:r>
-      <w:proofErr w:type="spellStart"/>
-      <w:r>
-        <w:rPr>
-          <w:sz w:val="15"/>
-          <w:szCs w:val="15"/>
-        </w:rPr>
-        <w:t>xy</w:t>
-      </w:r>
-      <w:proofErr w:type="spellEnd"/>
-      <w:r>
-        <w:rPr>
-          <w:sz w:val="15"/>
-          <w:szCs w:val="15"/>
-        </w:rPr>
-        <w:t>(2)]);</w:t>
-      </w:r>
-    </w:p>
-    <w:p>
-      <w:pPr>
-        <w:rPr>
-          <w:sz w:val="15"/>
-          <w:szCs w:val="15"/>
-        </w:rPr>
-      </w:pPr>
-    </w:p>
-    <w:p>
-      <w:pPr>
-        <w:rPr>
-          <w:sz w:val="15"/>
-          <w:szCs w:val="15"/>
-        </w:rPr>
-      </w:pPr>
-      <w:r>
-        <w:rPr>
-          <w:sz w:val="15"/>
-          <w:szCs w:val="15"/>
-        </w:rPr>
-        <w:tab/>
-        <w:t xml:space="preserve">Error in </w:t>
-      </w:r>
-      <w:proofErr w:type="spellStart"/>
-      <w:r>
-        <w:rPr>
-          <w:sz w:val="15"/>
-          <w:szCs w:val="15"/>
-        </w:rPr>
-        <w:t>ipPlot</w:t>
-      </w:r>
-      <w:proofErr w:type="spellEnd"/>
-      <w:r>
-        <w:rPr>
-          <w:sz w:val="15"/>
-          <w:szCs w:val="15"/>
-        </w:rPr>
-        <w:t xml:space="preserve"> (line 63)</w:t>
-      </w:r>
-    </w:p>
-    <w:p>
-      <w:pPr>
-        <w:rPr>
-          <w:sz w:val="15"/>
-          <w:szCs w:val="15"/>
-        </w:rPr>
-      </w:pPr>
-      <w:r>
-        <w:rPr>
-          <w:sz w:val="15"/>
-          <w:szCs w:val="15"/>
-        </w:rPr>
-        <w:t xml:space="preserve">        </w:t>
-      </w:r>
-      <w:r>
-        <w:rPr>
-          <w:sz w:val="15"/>
-          <w:szCs w:val="15"/>
-        </w:rPr>
-        <w:tab/>
-        <w:t>[</w:t>
-      </w:r>
-      <w:proofErr w:type="spellStart"/>
-      <w:r>
-        <w:rPr>
-          <w:sz w:val="15"/>
-          <w:szCs w:val="15"/>
-        </w:rPr>
-        <w:t>uData</w:t>
-      </w:r>
-      <w:proofErr w:type="spellEnd"/>
-      <w:r>
-        <w:rPr>
-          <w:sz w:val="15"/>
-          <w:szCs w:val="15"/>
-        </w:rPr>
-        <w:t xml:space="preserve">, </w:t>
-      </w:r>
-      <w:proofErr w:type="spellStart"/>
-      <w:r>
-        <w:rPr>
-          <w:sz w:val="15"/>
-          <w:szCs w:val="15"/>
-        </w:rPr>
-        <w:t>hdl</w:t>
-      </w:r>
-      <w:proofErr w:type="spellEnd"/>
-      <w:r>
-        <w:rPr>
-          <w:sz w:val="15"/>
-          <w:szCs w:val="15"/>
-        </w:rPr>
-        <w:t xml:space="preserve">] = </w:t>
-      </w:r>
-      <w:proofErr w:type="spellStart"/>
-      <w:r>
-        <w:rPr>
-          <w:sz w:val="15"/>
-          <w:szCs w:val="15"/>
-        </w:rPr>
-        <w:t>plotDisplayLine</w:t>
-      </w:r>
-      <w:proofErr w:type="spellEnd"/>
-      <w:r>
-        <w:rPr>
-          <w:sz w:val="15"/>
-          <w:szCs w:val="15"/>
-        </w:rPr>
-        <w:t>(</w:t>
-      </w:r>
-      <w:proofErr w:type="spellStart"/>
-      <w:r>
-        <w:rPr>
-          <w:sz w:val="15"/>
-          <w:szCs w:val="15"/>
-        </w:rPr>
-        <w:t>ip</w:t>
-      </w:r>
-      <w:proofErr w:type="spellEnd"/>
-      <w:r>
-        <w:rPr>
-          <w:sz w:val="15"/>
-          <w:szCs w:val="15"/>
-        </w:rPr>
-        <w:t>,'h</w:t>
-      </w:r>
-      <w:proofErr w:type="gramStart"/>
-      <w:r>
-        <w:rPr>
-          <w:sz w:val="15"/>
-          <w:szCs w:val="15"/>
-        </w:rPr>
-        <w:t>',</w:t>
-      </w:r>
-      <w:proofErr w:type="spellStart"/>
-      <w:r>
-        <w:rPr>
-          <w:sz w:val="15"/>
-          <w:szCs w:val="15"/>
-        </w:rPr>
-        <w:t>xy</w:t>
-      </w:r>
-      <w:proofErr w:type="spellEnd"/>
-      <w:proofErr w:type="gramEnd"/>
-      <w:r>
-        <w:rPr>
-          <w:sz w:val="15"/>
-          <w:szCs w:val="15"/>
-        </w:rPr>
-        <w:t>);</w:t>
-      </w:r>
-    </w:p>
-    <w:p>
-      <w:pPr>
-        <w:rPr>
-          <w:sz w:val="15"/>
-          <w:szCs w:val="15"/>
-        </w:rPr>
-      </w:pPr>
-    </w:p>
-    <w:p>
-      <w:pPr>
-        <w:rPr>
-          <w:sz w:val="15"/>
-          <w:szCs w:val="15"/>
-        </w:rPr>
-      </w:pPr>
-      <w:r>
-        <w:rPr>
-          <w:sz w:val="15"/>
-          <w:szCs w:val="15"/>
-        </w:rPr>
-        <w:t>*****</w:t>
-      </w:r>
-    </w:p>
-    <w:p>
-      <w:pPr>
-        <w:rPr>
-          <w:sz w:val="15"/>
-          <w:szCs w:val="15"/>
-        </w:rPr>
-      </w:pPr>
-      <w:r>
-        <w:rPr>
-          <w:sz w:val="15"/>
-          <w:szCs w:val="15"/>
-        </w:rPr>
-        <w:t xml:space="preserve">At least one example failed for </w:t>
-      </w:r>
-      <w:proofErr w:type="spellStart"/>
-      <w:r>
-        <w:rPr>
-          <w:sz w:val="15"/>
-          <w:szCs w:val="15"/>
-        </w:rPr>
-        <w:t>macbethSelect</w:t>
-      </w:r>
-      <w:proofErr w:type="spellEnd"/>
-      <w:r>
-        <w:rPr>
-          <w:sz w:val="15"/>
-          <w:szCs w:val="15"/>
-        </w:rPr>
-        <w:t>.</w:t>
-      </w:r>
-    </w:p>
-    <w:p>
-      <w:pPr>
-        <w:rPr>
-          <w:sz w:val="15"/>
-          <w:szCs w:val="15"/>
-        </w:rPr>
-      </w:pPr>
-      <w:r>
-        <w:rPr>
-          <w:sz w:val="15"/>
-          <w:szCs w:val="15"/>
-        </w:rPr>
-        <w:tab/>
-        <w:t>@Brian</w:t>
-      </w:r>
-    </w:p>
-    <w:p>
-      <w:pPr>
-        <w:rPr>
-          <w:sz w:val="15"/>
-          <w:szCs w:val="15"/>
-        </w:rPr>
-      </w:pPr>
-      <w:r>
-        <w:rPr>
-          <w:sz w:val="15"/>
-          <w:szCs w:val="15"/>
-        </w:rPr>
-        <w:tab/>
-        <w:t xml:space="preserve">There are a bunch of examples in this file.  I tried </w:t>
-      </w:r>
-      <w:proofErr w:type="gramStart"/>
-      <w:r>
-        <w:rPr>
-          <w:sz w:val="15"/>
-          <w:szCs w:val="15"/>
-        </w:rPr>
-        <w:t>maybe</w:t>
-      </w:r>
-      <w:proofErr w:type="gramEnd"/>
-    </w:p>
-    <w:p>
-      <w:pPr>
-        <w:rPr>
-          <w:sz w:val="15"/>
-          <w:szCs w:val="15"/>
-        </w:rPr>
-      </w:pPr>
-      <w:r>
-        <w:rPr>
-          <w:sz w:val="15"/>
-          <w:szCs w:val="15"/>
-        </w:rPr>
-        <w:tab/>
-        <w:t xml:space="preserve">the first four, each of which failed for a reason </w:t>
-      </w:r>
-      <w:proofErr w:type="gramStart"/>
-      <w:r>
-        <w:rPr>
-          <w:sz w:val="15"/>
-          <w:szCs w:val="15"/>
-        </w:rPr>
-        <w:t>that</w:t>
-      </w:r>
-      <w:proofErr w:type="gramEnd"/>
-    </w:p>
-    <w:p>
-      <w:pPr>
-        <w:rPr>
-          <w:sz w:val="15"/>
-          <w:szCs w:val="15"/>
-        </w:rPr>
-      </w:pPr>
-      <w:r>
-        <w:rPr>
-          <w:sz w:val="15"/>
-          <w:szCs w:val="15"/>
-        </w:rPr>
-        <w:tab/>
-        <w:t>wasn't immediately obvious to me.</w:t>
-      </w:r>
-    </w:p>
-    <w:p>
-      <w:pPr>
-        <w:rPr>
-          <w:sz w:val="15"/>
-          <w:szCs w:val="15"/>
-        </w:rPr>
-      </w:pPr>
-    </w:p>
-    <w:p>
-      <w:pPr>
-        <w:rPr>
-          <w:sz w:val="15"/>
-          <w:szCs w:val="15"/>
-        </w:rPr>
-      </w:pPr>
-      <w:r>
-        <w:rPr>
-          <w:sz w:val="15"/>
-          <w:szCs w:val="15"/>
-        </w:rPr>
-        <w:t>*****</w:t>
-      </w:r>
-    </w:p>
-    <w:p>
-      <w:pPr>
-        <w:rPr>
-          <w:sz w:val="15"/>
-          <w:szCs w:val="15"/>
-        </w:rPr>
-      </w:pPr>
-      <w:r>
-        <w:rPr>
-          <w:sz w:val="15"/>
-          <w:szCs w:val="15"/>
-        </w:rPr>
-        <w:t xml:space="preserve">At least one example failed for </w:t>
-      </w:r>
-      <w:proofErr w:type="spellStart"/>
-      <w:r>
-        <w:rPr>
-          <w:sz w:val="15"/>
-          <w:szCs w:val="15"/>
-        </w:rPr>
-        <w:t>sceneHarmonic</w:t>
-      </w:r>
-      <w:proofErr w:type="spellEnd"/>
-      <w:r>
-        <w:rPr>
-          <w:sz w:val="15"/>
-          <w:szCs w:val="15"/>
-        </w:rPr>
-        <w:t>.</w:t>
-      </w:r>
-    </w:p>
-    <w:p>
-      <w:pPr>
-        <w:rPr>
-          <w:sz w:val="15"/>
-          <w:szCs w:val="15"/>
-        </w:rPr>
-      </w:pPr>
-      <w:r>
-        <w:rPr>
-          <w:sz w:val="15"/>
-          <w:szCs w:val="15"/>
-        </w:rPr>
-        <w:tab/>
-        <w:t>@Brian</w:t>
-      </w:r>
-    </w:p>
-    <w:p>
-      <w:pPr>
-        <w:rPr>
-          <w:sz w:val="15"/>
-          <w:szCs w:val="15"/>
-        </w:rPr>
-      </w:pPr>
-      <w:r>
-        <w:rPr>
-          <w:sz w:val="15"/>
-          <w:szCs w:val="15"/>
-        </w:rPr>
-        <w:tab/>
-        <w:t xml:space="preserve">Examples call </w:t>
-      </w:r>
-      <w:proofErr w:type="spellStart"/>
-      <w:r>
-        <w:rPr>
-          <w:sz w:val="15"/>
-          <w:szCs w:val="15"/>
-        </w:rPr>
-        <w:t>sceneInit</w:t>
-      </w:r>
-      <w:proofErr w:type="spellEnd"/>
-      <w:r>
-        <w:rPr>
-          <w:sz w:val="15"/>
-          <w:szCs w:val="15"/>
-        </w:rPr>
-        <w:t xml:space="preserve"> and </w:t>
-      </w:r>
-      <w:proofErr w:type="spellStart"/>
-      <w:r>
-        <w:rPr>
-          <w:sz w:val="15"/>
-          <w:szCs w:val="15"/>
-        </w:rPr>
-        <w:t>sceneComplete</w:t>
-      </w:r>
-      <w:proofErr w:type="spellEnd"/>
-      <w:r>
-        <w:rPr>
-          <w:sz w:val="15"/>
-          <w:szCs w:val="15"/>
-        </w:rPr>
-        <w:t>, neither of which exist.</w:t>
-      </w:r>
-    </w:p>
-    <w:p>
-      <w:pPr>
-        <w:rPr>
-          <w:sz w:val="15"/>
-          <w:szCs w:val="15"/>
-        </w:rPr>
-      </w:pPr>
-    </w:p>
-    <w:p>
-      <w:pPr>
-        <w:rPr>
-          <w:sz w:val="15"/>
-          <w:szCs w:val="15"/>
-        </w:rPr>
-      </w:pPr>
-      <w:r>
-        <w:rPr>
-          <w:sz w:val="15"/>
-          <w:szCs w:val="15"/>
-        </w:rPr>
-        <w:t>*****</w:t>
-      </w:r>
-    </w:p>
-    <w:p>
-      <w:pPr>
-        <w:rPr>
-          <w:sz w:val="15"/>
-          <w:szCs w:val="15"/>
-        </w:rPr>
-      </w:pPr>
-      <w:r>
-        <w:rPr>
-          <w:sz w:val="15"/>
-          <w:szCs w:val="15"/>
-        </w:rPr>
-        <w:t xml:space="preserve">At least one example failed for </w:t>
-      </w:r>
-      <w:proofErr w:type="spellStart"/>
-      <w:r>
-        <w:rPr>
-          <w:sz w:val="15"/>
-          <w:szCs w:val="15"/>
-        </w:rPr>
-        <w:t>lensList</w:t>
-      </w:r>
-      <w:proofErr w:type="spellEnd"/>
-      <w:r>
-        <w:rPr>
-          <w:sz w:val="15"/>
-          <w:szCs w:val="15"/>
-        </w:rPr>
-        <w:t>.</w:t>
-      </w:r>
-    </w:p>
-    <w:p>
-      <w:pPr>
-        <w:rPr>
-          <w:sz w:val="15"/>
-          <w:szCs w:val="15"/>
-        </w:rPr>
-      </w:pPr>
-      <w:r>
-        <w:rPr>
-          <w:sz w:val="15"/>
-          <w:szCs w:val="15"/>
-        </w:rPr>
-        <w:tab/>
-        <w:t>@Brian</w:t>
-      </w:r>
-    </w:p>
-    <w:p>
-      <w:pPr>
-        <w:rPr>
-          <w:sz w:val="15"/>
-          <w:szCs w:val="15"/>
-        </w:rPr>
-      </w:pPr>
-      <w:r>
-        <w:rPr>
-          <w:sz w:val="15"/>
-          <w:szCs w:val="15"/>
-        </w:rPr>
-        <w:tab/>
-        <w:t xml:space="preserve">&gt;&gt;    </w:t>
-      </w:r>
-      <w:proofErr w:type="spellStart"/>
-      <w:r>
-        <w:rPr>
-          <w:sz w:val="15"/>
-          <w:szCs w:val="15"/>
-        </w:rPr>
-        <w:t>lensNames</w:t>
-      </w:r>
-      <w:proofErr w:type="spellEnd"/>
-      <w:r>
-        <w:rPr>
-          <w:sz w:val="15"/>
-          <w:szCs w:val="15"/>
-        </w:rPr>
-        <w:t xml:space="preserve"> = </w:t>
-      </w:r>
-      <w:proofErr w:type="spellStart"/>
-      <w:proofErr w:type="gramStart"/>
-      <w:r>
-        <w:rPr>
-          <w:sz w:val="15"/>
-          <w:szCs w:val="15"/>
-        </w:rPr>
-        <w:t>lensList</w:t>
-      </w:r>
-      <w:proofErr w:type="spellEnd"/>
-      <w:r>
-        <w:rPr>
-          <w:sz w:val="15"/>
-          <w:szCs w:val="15"/>
-        </w:rPr>
-        <w:t>;</w:t>
-      </w:r>
-      <w:proofErr w:type="gramEnd"/>
-      <w:r>
-        <w:rPr>
-          <w:sz w:val="15"/>
-          <w:szCs w:val="15"/>
-        </w:rPr>
-        <w:t xml:space="preserve">   </w:t>
-      </w:r>
-    </w:p>
-    <w:p>
-      <w:pPr>
-        <w:rPr>
-          <w:sz w:val="15"/>
-          <w:szCs w:val="15"/>
-        </w:rPr>
-      </w:pPr>
-      <w:r>
-        <w:rPr>
-          <w:sz w:val="15"/>
-          <w:szCs w:val="15"/>
-        </w:rPr>
-        <w:tab/>
-        <w:t>Unrecognized function or variable '</w:t>
-      </w:r>
-      <w:proofErr w:type="spellStart"/>
-      <w:r>
-        <w:rPr>
-          <w:sz w:val="15"/>
-          <w:szCs w:val="15"/>
-        </w:rPr>
-        <w:t>piDirGet</w:t>
-      </w:r>
-      <w:proofErr w:type="spellEnd"/>
-      <w:r>
-        <w:rPr>
-          <w:sz w:val="15"/>
-          <w:szCs w:val="15"/>
-        </w:rPr>
-        <w:t>'.</w:t>
-      </w:r>
-    </w:p>
-    <w:p>
-      <w:pPr>
-        <w:rPr>
-          <w:sz w:val="15"/>
-          <w:szCs w:val="15"/>
-        </w:rPr>
-      </w:pPr>
-    </w:p>
-    <w:p>
-      <w:pPr>
-        <w:rPr>
-          <w:sz w:val="15"/>
-          <w:szCs w:val="15"/>
-        </w:rPr>
-      </w:pPr>
-      <w:r>
-        <w:rPr>
-          <w:sz w:val="15"/>
-          <w:szCs w:val="15"/>
-        </w:rPr>
-        <w:tab/>
-        <w:t xml:space="preserve">Error in </w:t>
-      </w:r>
-      <w:proofErr w:type="spellStart"/>
-      <w:r>
-        <w:rPr>
-          <w:sz w:val="15"/>
-          <w:szCs w:val="15"/>
-        </w:rPr>
-        <w:t>lensList</w:t>
-      </w:r>
-      <w:proofErr w:type="spellEnd"/>
-      <w:r>
-        <w:rPr>
-          <w:sz w:val="15"/>
-          <w:szCs w:val="15"/>
-        </w:rPr>
-        <w:t xml:space="preserve"> (line 57)</w:t>
-      </w:r>
-    </w:p>
-    <w:p>
-      <w:pPr>
-        <w:rPr>
-          <w:sz w:val="15"/>
-          <w:szCs w:val="15"/>
-        </w:rPr>
-      </w:pPr>
-      <w:r>
-        <w:rPr>
-          <w:sz w:val="15"/>
-          <w:szCs w:val="15"/>
-        </w:rPr>
-        <w:tab/>
-        <w:t xml:space="preserve">files = </w:t>
-      </w:r>
-      <w:proofErr w:type="spellStart"/>
-      <w:r>
-        <w:rPr>
-          <w:sz w:val="15"/>
-          <w:szCs w:val="15"/>
-        </w:rPr>
-        <w:t>dir</w:t>
-      </w:r>
-      <w:proofErr w:type="spellEnd"/>
-      <w:r>
-        <w:rPr>
-          <w:sz w:val="15"/>
-          <w:szCs w:val="15"/>
-        </w:rPr>
-        <w:t>(</w:t>
-      </w:r>
-      <w:proofErr w:type="spellStart"/>
-      <w:r>
-        <w:rPr>
-          <w:sz w:val="15"/>
-          <w:szCs w:val="15"/>
-        </w:rPr>
-        <w:t>fullfile</w:t>
-      </w:r>
-      <w:proofErr w:type="spellEnd"/>
-      <w:r>
-        <w:rPr>
-          <w:sz w:val="15"/>
-          <w:szCs w:val="15"/>
-        </w:rPr>
-        <w:t>(</w:t>
-      </w:r>
-      <w:proofErr w:type="spellStart"/>
-      <w:r>
-        <w:rPr>
-          <w:sz w:val="15"/>
-          <w:szCs w:val="15"/>
-        </w:rPr>
-        <w:t>piDirGet</w:t>
-      </w:r>
-      <w:proofErr w:type="spellEnd"/>
-      <w:r>
-        <w:rPr>
-          <w:sz w:val="15"/>
-          <w:szCs w:val="15"/>
-        </w:rPr>
-        <w:t>('lens'</w:t>
-      </w:r>
-      <w:proofErr w:type="gramStart"/>
-      <w:r>
-        <w:rPr>
-          <w:sz w:val="15"/>
-          <w:szCs w:val="15"/>
-        </w:rPr>
-        <w:t>),star</w:t>
-      </w:r>
-      <w:proofErr w:type="gramEnd"/>
-      <w:r>
-        <w:rPr>
-          <w:sz w:val="15"/>
-          <w:szCs w:val="15"/>
-        </w:rPr>
-        <w:t>));</w:t>
-      </w:r>
-    </w:p>
-    <w:p>
-      <w:pPr>
-        <w:rPr>
-          <w:sz w:val="15"/>
-          <w:szCs w:val="15"/>
-        </w:rPr>
-      </w:pPr>
-    </w:p>
-    <w:p>
-      <w:pPr>
-        <w:rPr>
-          <w:sz w:val="15"/>
-          <w:szCs w:val="15"/>
-        </w:rPr>
-      </w:pPr>
-      <w:r>
-        <w:rPr>
-          <w:sz w:val="15"/>
-          <w:szCs w:val="15"/>
-        </w:rPr>
-        <w:t>*****</w:t>
-      </w:r>
-    </w:p>
-    <w:p>
-      <w:pPr>
-        <w:rPr>
-          <w:sz w:val="15"/>
-          <w:szCs w:val="15"/>
-        </w:rPr>
-      </w:pPr>
-      <w:r>
-        <w:rPr>
-          <w:sz w:val="15"/>
-          <w:szCs w:val="15"/>
-        </w:rPr>
-        <w:t xml:space="preserve">At least one example failed for </w:t>
-      </w:r>
-      <w:proofErr w:type="spellStart"/>
-      <w:r>
-        <w:rPr>
-          <w:sz w:val="15"/>
-          <w:szCs w:val="15"/>
-        </w:rPr>
-        <w:t>oiPlot</w:t>
-      </w:r>
-      <w:proofErr w:type="spellEnd"/>
-      <w:r>
-        <w:rPr>
-          <w:sz w:val="15"/>
-          <w:szCs w:val="15"/>
-        </w:rPr>
-        <w:t>.</w:t>
-      </w:r>
-    </w:p>
-    <w:p>
-      <w:pPr>
-        <w:rPr>
-          <w:sz w:val="15"/>
-          <w:szCs w:val="15"/>
-        </w:rPr>
-      </w:pPr>
-      <w:r>
-        <w:rPr>
-          <w:sz w:val="15"/>
-          <w:szCs w:val="15"/>
-        </w:rPr>
-        <w:tab/>
-        <w:t>@Brian</w:t>
-      </w:r>
-    </w:p>
-    <w:p>
-      <w:pPr>
-        <w:rPr>
-          <w:sz w:val="15"/>
-          <w:szCs w:val="15"/>
-        </w:rPr>
-      </w:pPr>
-      <w:r>
-        <w:rPr>
-          <w:sz w:val="15"/>
-          <w:szCs w:val="15"/>
-        </w:rPr>
-        <w:tab/>
-        <w:t xml:space="preserve">This was broken </w:t>
-      </w:r>
-      <w:proofErr w:type="spellStart"/>
-      <w:r>
-        <w:rPr>
-          <w:sz w:val="15"/>
-          <w:szCs w:val="15"/>
-        </w:rPr>
-        <w:t>becaues</w:t>
-      </w:r>
-      <w:proofErr w:type="spellEnd"/>
-      <w:r>
-        <w:rPr>
-          <w:sz w:val="15"/>
-          <w:szCs w:val="15"/>
-        </w:rPr>
-        <w:t xml:space="preserve"> the call to </w:t>
-      </w:r>
-    </w:p>
-    <w:p>
-      <w:pPr>
-        <w:rPr>
-          <w:sz w:val="15"/>
-          <w:szCs w:val="15"/>
-        </w:rPr>
-      </w:pPr>
-      <w:r>
-        <w:rPr>
-          <w:sz w:val="15"/>
-          <w:szCs w:val="15"/>
-        </w:rPr>
-        <w:tab/>
-      </w:r>
-      <w:r>
-        <w:rPr>
-          <w:sz w:val="15"/>
-          <w:szCs w:val="15"/>
-        </w:rPr>
-        <w:tab/>
-      </w:r>
-      <w:proofErr w:type="spellStart"/>
-      <w:r>
-        <w:rPr>
-          <w:sz w:val="15"/>
-          <w:szCs w:val="15"/>
-        </w:rPr>
-        <w:t>uData</w:t>
-      </w:r>
-      <w:proofErr w:type="spellEnd"/>
-      <w:r>
-        <w:rPr>
-          <w:sz w:val="15"/>
-          <w:szCs w:val="15"/>
-        </w:rPr>
-        <w:t xml:space="preserve"> = </w:t>
-      </w:r>
-      <w:proofErr w:type="spellStart"/>
-      <w:proofErr w:type="gramStart"/>
-      <w:r>
-        <w:rPr>
-          <w:sz w:val="15"/>
-          <w:szCs w:val="15"/>
-        </w:rPr>
-        <w:t>oiPlot</w:t>
-      </w:r>
-      <w:proofErr w:type="spellEnd"/>
-      <w:r>
-        <w:rPr>
-          <w:sz w:val="15"/>
-          <w:szCs w:val="15"/>
-        </w:rPr>
-        <w:t>(</w:t>
-      </w:r>
-      <w:proofErr w:type="spellStart"/>
-      <w:proofErr w:type="gramEnd"/>
-      <w:r>
-        <w:rPr>
-          <w:sz w:val="15"/>
-          <w:szCs w:val="15"/>
-        </w:rPr>
-        <w:t>oi,'irradiance</w:t>
-      </w:r>
-      <w:proofErr w:type="spellEnd"/>
-      <w:r>
-        <w:rPr>
-          <w:sz w:val="15"/>
-          <w:szCs w:val="15"/>
-        </w:rPr>
-        <w:t xml:space="preserve"> energy </w:t>
-      </w:r>
-      <w:proofErr w:type="spellStart"/>
-      <w:r>
-        <w:rPr>
-          <w:sz w:val="15"/>
-          <w:szCs w:val="15"/>
-        </w:rPr>
-        <w:t>roi</w:t>
-      </w:r>
-      <w:proofErr w:type="spellEnd"/>
-      <w:r>
-        <w:rPr>
-          <w:sz w:val="15"/>
-          <w:szCs w:val="15"/>
-        </w:rPr>
-        <w:t>');</w:t>
-      </w:r>
-    </w:p>
-    <w:p>
-      <w:pPr>
-        <w:rPr>
-          <w:sz w:val="15"/>
-          <w:szCs w:val="15"/>
-        </w:rPr>
-      </w:pPr>
-      <w:r>
-        <w:rPr>
-          <w:sz w:val="15"/>
-          <w:szCs w:val="15"/>
-        </w:rPr>
-        <w:tab/>
-        <w:t>died with this error message:</w:t>
-      </w:r>
-    </w:p>
-    <w:p>
-      <w:pPr>
-        <w:rPr>
-          <w:sz w:val="15"/>
-          <w:szCs w:val="15"/>
-        </w:rPr>
-      </w:pPr>
-      <w:r>
-        <w:rPr>
-          <w:sz w:val="15"/>
-          <w:szCs w:val="15"/>
-        </w:rPr>
         <w:lastRenderedPageBreak/>
-        <w:tab/>
-      </w:r>
-      <w:r>
-        <w:rPr>
-          <w:sz w:val="15"/>
-          <w:szCs w:val="15"/>
-        </w:rPr>
-        <w:tab/>
-        <w:t xml:space="preserve">Error using </w:t>
-      </w:r>
-      <w:proofErr w:type="spellStart"/>
-      <w:proofErr w:type="gramStart"/>
-      <w:r>
-        <w:rPr>
-          <w:sz w:val="15"/>
-          <w:szCs w:val="15"/>
-        </w:rPr>
-        <w:t>ieAppGet</w:t>
-      </w:r>
-      <w:proofErr w:type="spellEnd"/>
-      <w:proofErr w:type="gramEnd"/>
-    </w:p>
-    <w:p>
-      <w:pPr>
-        <w:rPr>
-          <w:sz w:val="15"/>
-          <w:szCs w:val="15"/>
-        </w:rPr>
-      </w:pPr>
-      <w:r>
-        <w:rPr>
-          <w:sz w:val="15"/>
-          <w:szCs w:val="15"/>
-        </w:rPr>
         <w:tab/>
       </w:r>
       <w:r>

</xml_diff>

<commit_message>
Updating for more issues.
</commit_message>
<xml_diff>
--- a/zzISETCamExamplesStatus.docx
+++ b/zzISETCamExamplesStatus.docx
@@ -2814,6 +2814,452 @@
         </w:rPr>
         <w:t xml:space="preserve"> (line 57)</w:t>
       </w:r>
+    </w:p>
+    <w:p>
+      <w:pPr>
+        <w:rPr>
+          <w:sz w:val="15"/>
+          <w:szCs w:val="15"/>
+        </w:rPr>
+      </w:pPr>
+    </w:p>
+    <w:p>
+      <w:pPr>
+        <w:rPr>
+          <w:sz w:val="15"/>
+          <w:szCs w:val="15"/>
+        </w:rPr>
+      </w:pPr>
+      <w:r>
+        <w:rPr>
+          <w:sz w:val="15"/>
+          <w:szCs w:val="15"/>
+        </w:rPr>
+        <w:t>*****</w:t>
+      </w:r>
+    </w:p>
+    <w:p>
+      <w:pPr>
+        <w:rPr>
+          <w:sz w:val="15"/>
+          <w:szCs w:val="15"/>
+        </w:rPr>
+      </w:pPr>
+    </w:p>
+    <w:p>
+      <w:pPr>
+        <w:rPr>
+          <w:sz w:val="15"/>
+          <w:szCs w:val="15"/>
+        </w:rPr>
+      </w:pPr>
+      <w:proofErr w:type="spellStart"/>
+      <w:r>
+        <w:rPr>
+          <w:sz w:val="15"/>
+          <w:szCs w:val="15"/>
+        </w:rPr>
+        <w:t>rtPrecomputePSF</w:t>
+      </w:r>
+      <w:proofErr w:type="spellEnd"/>
+    </w:p>
+    <w:p>
+      <w:pPr>
+        <w:rPr>
+          <w:sz w:val="15"/>
+          <w:szCs w:val="15"/>
+        </w:rPr>
+      </w:pPr>
+    </w:p>
+    <w:p>
+      <w:pPr>
+        <w:rPr>
+          <w:sz w:val="15"/>
+          <w:szCs w:val="15"/>
+        </w:rPr>
+      </w:pPr>
+      <w:r>
+        <w:rPr>
+          <w:sz w:val="15"/>
+          <w:szCs w:val="15"/>
+        </w:rPr>
+        <w:t xml:space="preserve">DHB: </w:t>
+      </w:r>
+      <w:r>
+        <w:rPr>
+          <w:sz w:val="15"/>
+          <w:szCs w:val="15"/>
+        </w:rPr>
+        <w:t xml:space="preserve">I put an </w:t>
+      </w:r>
+      <w:proofErr w:type="spellStart"/>
+      <w:r>
+        <w:rPr>
+          <w:sz w:val="15"/>
+          <w:szCs w:val="15"/>
+        </w:rPr>
+        <w:t>ETTBSkip</w:t>
+      </w:r>
+      <w:proofErr w:type="spellEnd"/>
+      <w:r>
+        <w:rPr>
+          <w:sz w:val="15"/>
+          <w:szCs w:val="15"/>
+        </w:rPr>
+        <w:t xml:space="preserve"> around the example (which I had just made </w:t>
+      </w:r>
+      <w:proofErr w:type="spellStart"/>
+      <w:r>
+        <w:rPr>
+          <w:sz w:val="15"/>
+          <w:szCs w:val="15"/>
+        </w:rPr>
+        <w:t>runable</w:t>
+      </w:r>
+      <w:proofErr w:type="spellEnd"/>
+      <w:r>
+        <w:rPr>
+          <w:sz w:val="15"/>
+          <w:szCs w:val="15"/>
+        </w:rPr>
+        <w:t xml:space="preserve"> rather than inline).</w:t>
+      </w:r>
+    </w:p>
+    <w:p>
+      <w:pPr>
+        <w:rPr>
+          <w:sz w:val="15"/>
+          <w:szCs w:val="15"/>
+        </w:rPr>
+      </w:pPr>
+      <w:r>
+        <w:rPr>
+          <w:sz w:val="15"/>
+          <w:szCs w:val="15"/>
+        </w:rPr>
+        <w:t xml:space="preserve">It fails </w:t>
+      </w:r>
+      <w:proofErr w:type="spellStart"/>
+      <w:r>
+        <w:rPr>
+          <w:sz w:val="15"/>
+          <w:szCs w:val="15"/>
+        </w:rPr>
+        <w:t>becuase</w:t>
+      </w:r>
+      <w:proofErr w:type="spellEnd"/>
+      <w:r>
+        <w:rPr>
+          <w:sz w:val="15"/>
+          <w:szCs w:val="15"/>
+        </w:rPr>
+        <w:t xml:space="preserve"> the routine wants to get a scene from the obscure (to me) </w:t>
+      </w:r>
+      <w:proofErr w:type="spellStart"/>
+      <w:r>
+        <w:rPr>
+          <w:sz w:val="15"/>
+          <w:szCs w:val="15"/>
+        </w:rPr>
+        <w:t>ieGetObject</w:t>
+      </w:r>
+      <w:proofErr w:type="spellEnd"/>
+      <w:r>
+        <w:rPr>
+          <w:sz w:val="15"/>
+          <w:szCs w:val="15"/>
+        </w:rPr>
+        <w:t>('scene')</w:t>
+      </w:r>
+    </w:p>
+    <w:p>
+      <w:pPr>
+        <w:rPr>
+          <w:sz w:val="15"/>
+          <w:szCs w:val="15"/>
+        </w:rPr>
+      </w:pPr>
+      <w:r>
+        <w:rPr>
+          <w:sz w:val="15"/>
+          <w:szCs w:val="15"/>
+        </w:rPr>
+        <w:t>call, which doesn't work because it expects something to be set up that isn't.  The whole routine</w:t>
+      </w:r>
+    </w:p>
+    <w:p>
+      <w:pPr>
+        <w:rPr>
+          <w:sz w:val="15"/>
+          <w:szCs w:val="15"/>
+        </w:rPr>
+      </w:pPr>
+      <w:r>
+        <w:rPr>
+          <w:sz w:val="15"/>
+          <w:szCs w:val="15"/>
+        </w:rPr>
+        <w:t>thus needs a little TLC.</w:t>
+      </w:r>
+    </w:p>
+    <w:p>
+      <w:pPr>
+        <w:rPr>
+          <w:sz w:val="15"/>
+          <w:szCs w:val="15"/>
+        </w:rPr>
+      </w:pPr>
+    </w:p>
+    <w:p>
+      <w:pPr>
+        <w:rPr>
+          <w:sz w:val="15"/>
+          <w:szCs w:val="15"/>
+        </w:rPr>
+      </w:pPr>
+      <w:r>
+        <w:rPr>
+          <w:sz w:val="15"/>
+          <w:szCs w:val="15"/>
+        </w:rPr>
+        <w:t>*****</w:t>
+      </w:r>
+    </w:p>
+    <w:p>
+      <w:pPr>
+        <w:rPr>
+          <w:sz w:val="15"/>
+          <w:szCs w:val="15"/>
+        </w:rPr>
+      </w:pPr>
+    </w:p>
+    <w:p>
+      <w:pPr>
+        <w:rPr>
+          <w:sz w:val="15"/>
+          <w:szCs w:val="15"/>
+        </w:rPr>
+      </w:pPr>
+      <w:proofErr w:type="spellStart"/>
+      <w:r>
+        <w:rPr>
+          <w:sz w:val="15"/>
+          <w:szCs w:val="15"/>
+        </w:rPr>
+        <w:t>LoadRawSensorData</w:t>
+      </w:r>
+      <w:proofErr w:type="spellEnd"/>
+      <w:r>
+        <w:rPr>
+          <w:sz w:val="15"/>
+          <w:szCs w:val="15"/>
+        </w:rPr>
+        <w:t>.</w:t>
+      </w:r>
+    </w:p>
+    <w:p>
+      <w:pPr>
+        <w:rPr>
+          <w:sz w:val="15"/>
+          <w:szCs w:val="15"/>
+        </w:rPr>
+      </w:pPr>
+    </w:p>
+    <w:p>
+      <w:pPr>
+        <w:rPr>
+          <w:sz w:val="15"/>
+          <w:szCs w:val="15"/>
+        </w:rPr>
+      </w:pPr>
+      <w:r>
+        <w:rPr>
+          <w:sz w:val="15"/>
+          <w:szCs w:val="15"/>
+        </w:rPr>
+        <w:t xml:space="preserve">DHB: I moved the example out of inline and made it </w:t>
+      </w:r>
+      <w:proofErr w:type="spellStart"/>
+      <w:r>
+        <w:rPr>
+          <w:sz w:val="15"/>
+          <w:szCs w:val="15"/>
+        </w:rPr>
+        <w:t>runable</w:t>
+      </w:r>
+      <w:proofErr w:type="spellEnd"/>
+      <w:r>
+        <w:rPr>
+          <w:sz w:val="15"/>
+          <w:szCs w:val="15"/>
+        </w:rPr>
+        <w:t xml:space="preserve">.  I put an </w:t>
+      </w:r>
+      <w:proofErr w:type="spellStart"/>
+      <w:r>
+        <w:rPr>
+          <w:sz w:val="15"/>
+          <w:szCs w:val="15"/>
+        </w:rPr>
+        <w:t>ETTBSkip</w:t>
+      </w:r>
+      <w:proofErr w:type="spellEnd"/>
+      <w:r>
+        <w:rPr>
+          <w:sz w:val="15"/>
+          <w:szCs w:val="15"/>
+        </w:rPr>
+        <w:t xml:space="preserve"> on it.</w:t>
+      </w:r>
+    </w:p>
+    <w:p>
+      <w:pPr>
+        <w:rPr>
+          <w:sz w:val="15"/>
+          <w:szCs w:val="15"/>
+        </w:rPr>
+      </w:pPr>
+    </w:p>
+    <w:p>
+      <w:pPr>
+        <w:rPr>
+          <w:sz w:val="15"/>
+          <w:szCs w:val="15"/>
+        </w:rPr>
+      </w:pPr>
+      <w:r>
+        <w:rPr>
+          <w:sz w:val="15"/>
+          <w:szCs w:val="15"/>
+        </w:rPr>
+        <w:t>It fails because it is trying</w:t>
+      </w:r>
+    </w:p>
+    <w:p>
+      <w:pPr>
+        <w:rPr>
+          <w:sz w:val="15"/>
+          <w:szCs w:val="15"/>
+        </w:rPr>
+      </w:pPr>
+      <w:r>
+        <w:rPr>
+          <w:sz w:val="15"/>
+          <w:szCs w:val="15"/>
+        </w:rPr>
+        <w:t xml:space="preserve">to get a filename via the obscure (to me) call </w:t>
+      </w:r>
+      <w:r>
+        <w:rPr>
+          <w:sz w:val="15"/>
+          <w:szCs w:val="15"/>
+        </w:rPr>
+        <w:t xml:space="preserve">filename = </w:t>
+      </w:r>
+      <w:proofErr w:type="spellStart"/>
+      <w:r>
+        <w:rPr>
+          <w:sz w:val="15"/>
+          <w:szCs w:val="15"/>
+        </w:rPr>
+        <w:t>vcSelectDataFile</w:t>
+      </w:r>
+      <w:proofErr w:type="spellEnd"/>
+      <w:r>
+        <w:rPr>
+          <w:sz w:val="15"/>
+          <w:szCs w:val="15"/>
+        </w:rPr>
+        <w:t>('</w:t>
+      </w:r>
+      <w:proofErr w:type="spellStart"/>
+      <w:r>
+        <w:rPr>
+          <w:sz w:val="15"/>
+          <w:szCs w:val="15"/>
+        </w:rPr>
+        <w:t>stayput</w:t>
+      </w:r>
+      <w:proofErr w:type="spellEnd"/>
+      <w:r>
+        <w:rPr>
+          <w:sz w:val="15"/>
+          <w:szCs w:val="15"/>
+        </w:rPr>
+        <w:t>','r'</w:t>
+      </w:r>
+      <w:proofErr w:type="gramStart"/>
+      <w:r>
+        <w:rPr>
+          <w:sz w:val="15"/>
+          <w:szCs w:val="15"/>
+        </w:rPr>
+        <w:t>);</w:t>
+      </w:r>
+      <w:proofErr w:type="gramEnd"/>
+    </w:p>
+    <w:p>
+      <w:pPr>
+        <w:rPr>
+          <w:sz w:val="15"/>
+          <w:szCs w:val="15"/>
+        </w:rPr>
+      </w:pPr>
+      <w:r>
+        <w:rPr>
+          <w:sz w:val="15"/>
+          <w:szCs w:val="15"/>
+        </w:rPr>
+        <w:t xml:space="preserve">It might be that the example would run if one knew what to select here, or </w:t>
+      </w:r>
+      <w:proofErr w:type="gramStart"/>
+      <w:r>
+        <w:rPr>
+          <w:sz w:val="15"/>
+          <w:szCs w:val="15"/>
+        </w:rPr>
+        <w:t>if</w:t>
+      </w:r>
+      <w:proofErr w:type="gramEnd"/>
+    </w:p>
+    <w:p>
+      <w:pPr>
+        <w:rPr>
+          <w:sz w:val="15"/>
+          <w:szCs w:val="15"/>
+        </w:rPr>
+      </w:pPr>
+      <w:r>
+        <w:rPr>
+          <w:sz w:val="15"/>
+          <w:szCs w:val="15"/>
+        </w:rPr>
+        <w:t>the filename was just set to be something that works.  Or it might then fail below.</w:t>
+      </w:r>
+    </w:p>
+    <w:p>
+      <w:pPr>
+        <w:rPr>
+          <w:sz w:val="15"/>
+          <w:szCs w:val="15"/>
+        </w:rPr>
+      </w:pPr>
+    </w:p>
+    <w:p>
+      <w:pPr>
+        <w:rPr>
+          <w:sz w:val="15"/>
+          <w:szCs w:val="15"/>
+        </w:rPr>
+      </w:pPr>
+    </w:p>
+    <w:p>
+      <w:pPr>
+        <w:rPr>
+          <w:sz w:val="15"/>
+          <w:szCs w:val="15"/>
+        </w:rPr>
+      </w:pPr>
     </w:p>
     <w:p>
       <w:pPr>
@@ -3249,7 +3695,6 @@
   <w:style w:type="character" w:default="1" w:styleId="DefaultParagraphFont">
     <w:name w:val="Default Paragraph Font"/>
     <w:uiPriority w:val="1"/>
-    <w:semiHidden/>
     <w:unhideWhenUsed/>
   </w:style>
   <w:style w:type="table" w:default="1" w:styleId="TableNormal">

</xml_diff>